<commit_message>
Adding information to the progressreport
</commit_message>
<xml_diff>
--- a/DataMiningProject/docs/progress-report.docx
+++ b/DataMiningProject/docs/progress-report.docx
@@ -1,6 +1,6 @@
 
 <file path=word/document.xml><?xml version="1.0" encoding="utf-8"?>
-<w:document xmlns:wpc="http://schemas.microsoft.com/office/word/2010/wordprocessingCanvas" xmlns:mc="http://schemas.openxmlformats.org/markup-compatibility/2006" xmlns:o="urn:schemas-microsoft-com:office:office" xmlns:r="http://schemas.openxmlformats.org/officeDocument/2006/relationships" xmlns:m="http://schemas.openxmlformats.org/officeDocument/2006/math" xmlns:v="urn:schemas-microsoft-com:vml" xmlns:wp14="http://schemas.microsoft.com/office/word/2010/wordprocessingDrawing" xmlns:wp="http://schemas.openxmlformats.org/drawingml/2006/wordprocessingDrawing" xmlns:w10="urn:schemas-microsoft-com:office:word" xmlns:w="http://schemas.openxmlformats.org/wordprocessingml/2006/main" xmlns:w14="http://schemas.microsoft.com/office/word/2010/wordml" xmlns:w15="http://schemas.microsoft.com/office/word/2012/wordml" xmlns:wpg="http://schemas.microsoft.com/office/word/2010/wordprocessingGroup" xmlns:wpi="http://schemas.microsoft.com/office/word/2010/wordprocessingInk" xmlns:wne="http://schemas.microsoft.com/office/word/2006/wordml" xmlns:wps="http://schemas.microsoft.com/office/word/2010/wordprocessingShape" mc:Ignorable="w14 w15 wp14">
+<w:document xmlns:wpc="http://schemas.microsoft.com/office/word/2010/wordprocessingCanvas" xmlns:cx="http://schemas.microsoft.com/office/drawing/2014/chartex" xmlns:cx1="http://schemas.microsoft.com/office/drawing/2015/9/8/chartex" xmlns:cx2="http://schemas.microsoft.com/office/drawing/2015/10/21/chartex" xmlns:mc="http://schemas.openxmlformats.org/markup-compatibility/2006" xmlns:o="urn:schemas-microsoft-com:office:office" xmlns:r="http://schemas.openxmlformats.org/officeDocument/2006/relationships" xmlns:m="http://schemas.openxmlformats.org/officeDocument/2006/math" xmlns:v="urn:schemas-microsoft-com:vml" xmlns:wp14="http://schemas.microsoft.com/office/word/2010/wordprocessingDrawing" xmlns:wp="http://schemas.openxmlformats.org/drawingml/2006/wordprocessingDrawing" xmlns:w10="urn:schemas-microsoft-com:office:word" xmlns:w="http://schemas.openxmlformats.org/wordprocessingml/2006/main" xmlns:w14="http://schemas.microsoft.com/office/word/2010/wordml" xmlns:w15="http://schemas.microsoft.com/office/word/2012/wordml" xmlns:w16se="http://schemas.microsoft.com/office/word/2015/wordml/symex" xmlns:wpg="http://schemas.microsoft.com/office/word/2010/wordprocessingGroup" xmlns:wpi="http://schemas.microsoft.com/office/word/2010/wordprocessingInk" xmlns:wne="http://schemas.microsoft.com/office/word/2006/wordml" xmlns:wps="http://schemas.microsoft.com/office/word/2010/wordprocessingShape" mc:Ignorable="w14 w15 w16se wp14">
   <w:body>
     <w:p>
       <w:pPr>
@@ -11,12 +11,22 @@
           <w:szCs w:val="24"/>
         </w:rPr>
       </w:pPr>
-      <w:r>
+    </w:p>
+    <w:p>
+      <w:pPr>
+        <w:jc w:val="center"/>
         <w:rPr>
           <w:b/>
           <w:sz w:val="24"/>
           <w:szCs w:val="24"/>
         </w:rPr>
+      </w:pPr>
+      <w:r>
+        <w:rPr>
+          <w:b/>
+          <w:sz w:val="24"/>
+          <w:szCs w:val="24"/>
+        </w:rPr>
         <w:t>Tour of Data Mining Algorithms</w:t>
       </w:r>
     </w:p>
@@ -49,14 +59,147 @@
           <w:sz w:val="24"/>
           <w:szCs w:val="24"/>
         </w:rPr>
-        <w:t>The Apriori algorithm has been fully implemented.</w:t>
-      </w:r>
-      <w:r>
-        <w:rPr>
-          <w:sz w:val="24"/>
-          <w:szCs w:val="24"/>
-        </w:rPr>
-        <w:t xml:space="preserve"> The implementation is composed of an Apriori class, a HashTree class, classes that make up the components of the hash tree, including Item and ItemSet classes. The implementation works primarily by making calls to the HashTree class, in order to manipulate the hash trees storing frequent itemsets and their occurrence counts.</w:t>
+        <w:t xml:space="preserve">The </w:t>
+      </w:r>
+      <w:proofErr w:type="spellStart"/>
+      <w:r>
+        <w:rPr>
+          <w:sz w:val="24"/>
+          <w:szCs w:val="24"/>
+        </w:rPr>
+        <w:t>Apriori</w:t>
+      </w:r>
+      <w:proofErr w:type="spellEnd"/>
+      <w:r>
+        <w:rPr>
+          <w:sz w:val="24"/>
+          <w:szCs w:val="24"/>
+        </w:rPr>
+        <w:t xml:space="preserve"> algorithm has been fully implemented.</w:t>
+      </w:r>
+      <w:r>
+        <w:rPr>
+          <w:sz w:val="24"/>
+          <w:szCs w:val="24"/>
+        </w:rPr>
+        <w:t xml:space="preserve"> The implementation is composed of an </w:t>
+      </w:r>
+      <w:proofErr w:type="spellStart"/>
+      <w:r>
+        <w:rPr>
+          <w:sz w:val="24"/>
+          <w:szCs w:val="24"/>
+        </w:rPr>
+        <w:t>Apriori</w:t>
+      </w:r>
+      <w:proofErr w:type="spellEnd"/>
+      <w:r>
+        <w:rPr>
+          <w:sz w:val="24"/>
+          <w:szCs w:val="24"/>
+        </w:rPr>
+        <w:t xml:space="preserve"> class, a </w:t>
+      </w:r>
+      <w:proofErr w:type="spellStart"/>
+      <w:r>
+        <w:rPr>
+          <w:sz w:val="24"/>
+          <w:szCs w:val="24"/>
+        </w:rPr>
+        <w:t>HashTree</w:t>
+      </w:r>
+      <w:proofErr w:type="spellEnd"/>
+      <w:r>
+        <w:rPr>
+          <w:sz w:val="24"/>
+          <w:szCs w:val="24"/>
+        </w:rPr>
+        <w:t xml:space="preserve"> class, classes that make up the components of the hash tree, including Item and </w:t>
+      </w:r>
+      <w:proofErr w:type="spellStart"/>
+      <w:r>
+        <w:rPr>
+          <w:sz w:val="24"/>
+          <w:szCs w:val="24"/>
+        </w:rPr>
+        <w:t>ItemSet</w:t>
+      </w:r>
+      <w:proofErr w:type="spellEnd"/>
+      <w:r>
+        <w:rPr>
+          <w:sz w:val="24"/>
+          <w:szCs w:val="24"/>
+        </w:rPr>
+        <w:t xml:space="preserve"> classes. The implementation works primarily by making calls to the </w:t>
+      </w:r>
+      <w:proofErr w:type="spellStart"/>
+      <w:r>
+        <w:rPr>
+          <w:sz w:val="24"/>
+          <w:szCs w:val="24"/>
+        </w:rPr>
+        <w:t>HashTree</w:t>
+      </w:r>
+      <w:proofErr w:type="spellEnd"/>
+      <w:r>
+        <w:rPr>
+          <w:sz w:val="24"/>
+          <w:szCs w:val="24"/>
+        </w:rPr>
+        <w:t xml:space="preserve"> class, in order to manipulate the hash trees storing frequent </w:t>
+      </w:r>
+      <w:proofErr w:type="spellStart"/>
+      <w:r>
+        <w:rPr>
+          <w:sz w:val="24"/>
+          <w:szCs w:val="24"/>
+        </w:rPr>
+        <w:t>itemsets</w:t>
+      </w:r>
+      <w:proofErr w:type="spellEnd"/>
+      <w:r>
+        <w:rPr>
+          <w:sz w:val="24"/>
+          <w:szCs w:val="24"/>
+        </w:rPr>
+        <w:t xml:space="preserve"> and their occurrence counts.</w:t>
+      </w:r>
+      <w:r>
+        <w:rPr>
+          <w:sz w:val="24"/>
+          <w:szCs w:val="24"/>
+        </w:rPr>
+        <w:t xml:space="preserve"> The x-means algorithm is finishing up implementation with a visual representation of the clusters. The </w:t>
+      </w:r>
+      <w:proofErr w:type="spellStart"/>
+      <w:r>
+        <w:rPr>
+          <w:sz w:val="24"/>
+          <w:szCs w:val="24"/>
+        </w:rPr>
+        <w:t>kD</w:t>
+      </w:r>
+      <w:proofErr w:type="spellEnd"/>
+      <w:r>
+        <w:rPr>
+          <w:sz w:val="24"/>
+          <w:szCs w:val="24"/>
+        </w:rPr>
+        <w:t xml:space="preserve"> tree was </w:t>
+      </w:r>
+      <w:r>
+        <w:rPr>
+          <w:sz w:val="24"/>
+          <w:szCs w:val="24"/>
+        </w:rPr>
+        <w:t>hard</w:t>
+      </w:r>
+      <w:r>
+        <w:rPr>
+          <w:sz w:val="24"/>
+          <w:szCs w:val="24"/>
+        </w:rPr>
+        <w:t xml:space="preserve"> to implement but was better than just using a list of points that are in the data set. The algorithm is very computation intensive measuring a lot of distances takes quite a bit of time. </w:t>
       </w:r>
     </w:p>
     <w:p>
@@ -72,7 +215,23 @@
           <w:sz w:val="24"/>
           <w:szCs w:val="24"/>
         </w:rPr>
-        <w:t>Various problems were encountered during development of the Apriori implementation.  Certain aspects of the algorithm’s behavior were unclear from the documentation, with further research failing to produce further clarification. As a result, some decisions and assumptions were made in order to complete the implementation.</w:t>
+        <w:t xml:space="preserve">Various problems were encountered during development of the </w:t>
+      </w:r>
+      <w:proofErr w:type="spellStart"/>
+      <w:r>
+        <w:rPr>
+          <w:sz w:val="24"/>
+          <w:szCs w:val="24"/>
+        </w:rPr>
+        <w:t>Apriori</w:t>
+      </w:r>
+      <w:proofErr w:type="spellEnd"/>
+      <w:r>
+        <w:rPr>
+          <w:sz w:val="24"/>
+          <w:szCs w:val="24"/>
+        </w:rPr>
+        <w:t xml:space="preserve"> implementation.  Certain aspects of the algorithm’s behavior were unclear from the documentation, with further research failing to produce further clarification. As a result, some decisions and assumptions were made in order to complete the implementation.</w:t>
       </w:r>
     </w:p>
     <w:p>
@@ -88,7 +247,103 @@
           <w:sz w:val="24"/>
           <w:szCs w:val="24"/>
         </w:rPr>
-        <w:t>One such issue was how an itemset should be added to the hash tree. The algorithm sets a limit on the number of itemsets a leaf node may store (max bucket size). When the bucket limit has been reached and another itemset is to be added to that bucket, the algorithm is to convert the node into an interior hash node, and split the itemsets in the bucket among new child nodes. To determine which child nodes to assign the itemsets to, the itemsets are hashed on their next item.  But what happens when there is no next item to hash? Our implementation handles this by simply exceeding the bucket size limit in this case.</w:t>
+        <w:t xml:space="preserve">One such issue was how an </w:t>
+      </w:r>
+      <w:proofErr w:type="spellStart"/>
+      <w:r>
+        <w:rPr>
+          <w:sz w:val="24"/>
+          <w:szCs w:val="24"/>
+        </w:rPr>
+        <w:t>itemset</w:t>
+      </w:r>
+      <w:proofErr w:type="spellEnd"/>
+      <w:r>
+        <w:rPr>
+          <w:sz w:val="24"/>
+          <w:szCs w:val="24"/>
+        </w:rPr>
+        <w:t xml:space="preserve"> should be added to the hash tree. The algorithm sets a limit on the number of </w:t>
+      </w:r>
+      <w:proofErr w:type="spellStart"/>
+      <w:r>
+        <w:rPr>
+          <w:sz w:val="24"/>
+          <w:szCs w:val="24"/>
+        </w:rPr>
+        <w:t>itemsets</w:t>
+      </w:r>
+      <w:proofErr w:type="spellEnd"/>
+      <w:r>
+        <w:rPr>
+          <w:sz w:val="24"/>
+          <w:szCs w:val="24"/>
+        </w:rPr>
+        <w:t xml:space="preserve"> a leaf node may store (max bucket size). When the bucket limit has been reached and another </w:t>
+      </w:r>
+      <w:proofErr w:type="spellStart"/>
+      <w:r>
+        <w:rPr>
+          <w:sz w:val="24"/>
+          <w:szCs w:val="24"/>
+        </w:rPr>
+        <w:t>itemset</w:t>
+      </w:r>
+      <w:proofErr w:type="spellEnd"/>
+      <w:r>
+        <w:rPr>
+          <w:sz w:val="24"/>
+          <w:szCs w:val="24"/>
+        </w:rPr>
+        <w:t xml:space="preserve"> is to be added to that bucket, the algorithm is to convert the node into an interior hash node, and split the </w:t>
+      </w:r>
+      <w:proofErr w:type="spellStart"/>
+      <w:r>
+        <w:rPr>
+          <w:sz w:val="24"/>
+          <w:szCs w:val="24"/>
+        </w:rPr>
+        <w:t>itemsets</w:t>
+      </w:r>
+      <w:proofErr w:type="spellEnd"/>
+      <w:r>
+        <w:rPr>
+          <w:sz w:val="24"/>
+          <w:szCs w:val="24"/>
+        </w:rPr>
+        <w:t xml:space="preserve"> in the bucket among new child nodes. To determine which child nodes to assign the </w:t>
+      </w:r>
+      <w:proofErr w:type="spellStart"/>
+      <w:r>
+        <w:rPr>
+          <w:sz w:val="24"/>
+          <w:szCs w:val="24"/>
+        </w:rPr>
+        <w:t>itemsets</w:t>
+      </w:r>
+      <w:proofErr w:type="spellEnd"/>
+      <w:r>
+        <w:rPr>
+          <w:sz w:val="24"/>
+          <w:szCs w:val="24"/>
+        </w:rPr>
+        <w:t xml:space="preserve"> to, the </w:t>
+      </w:r>
+      <w:proofErr w:type="spellStart"/>
+      <w:r>
+        <w:rPr>
+          <w:sz w:val="24"/>
+          <w:szCs w:val="24"/>
+        </w:rPr>
+        <w:t>itemsets</w:t>
+      </w:r>
+      <w:proofErr w:type="spellEnd"/>
+      <w:r>
+        <w:rPr>
+          <w:sz w:val="24"/>
+          <w:szCs w:val="24"/>
+        </w:rPr>
+        <w:t xml:space="preserve"> are hashed on their next item.  But what happens when there is no next item to hash? Our implementation handles this by simply exceeding the bucket size limit in this case.</w:t>
       </w:r>
     </w:p>
     <w:p>
@@ -104,7 +359,39 @@
           <w:sz w:val="24"/>
           <w:szCs w:val="24"/>
         </w:rPr>
-        <w:t>Another point of uncertainty was regarding whether or not a sepearate hash tree should be created for itemsets of a particular length.  In other words, should there be a 1-itemset tree, a 2-itemset tree, and so on?  For our implementation, this was the route we went, resulting in multiple hash trees.</w:t>
+        <w:t xml:space="preserve">Another point of uncertainty was regarding whether or not a </w:t>
+      </w:r>
+      <w:proofErr w:type="spellStart"/>
+      <w:r>
+        <w:rPr>
+          <w:sz w:val="24"/>
+          <w:szCs w:val="24"/>
+        </w:rPr>
+        <w:t>sepearate</w:t>
+      </w:r>
+      <w:proofErr w:type="spellEnd"/>
+      <w:r>
+        <w:rPr>
+          <w:sz w:val="24"/>
+          <w:szCs w:val="24"/>
+        </w:rPr>
+        <w:t xml:space="preserve"> hash tree should be created for </w:t>
+      </w:r>
+      <w:proofErr w:type="spellStart"/>
+      <w:r>
+        <w:rPr>
+          <w:sz w:val="24"/>
+          <w:szCs w:val="24"/>
+        </w:rPr>
+        <w:t>itemsets</w:t>
+      </w:r>
+      <w:proofErr w:type="spellEnd"/>
+      <w:r>
+        <w:rPr>
+          <w:sz w:val="24"/>
+          <w:szCs w:val="24"/>
+        </w:rPr>
+        <w:t xml:space="preserve"> of a particular length.  In other words, should there be a 1-itemset tree, a 2-itemset tree, and so on?  For our implementation, this was the route we went, resulting in multiple hash trees.</w:t>
       </w:r>
     </w:p>
     <w:p>
@@ -120,41 +407,291 @@
           <w:sz w:val="24"/>
           <w:szCs w:val="24"/>
         </w:rPr>
-        <w:t>The command line interface for our project has also been implemnted fully for Apriori.  The Apache Commons CLI library was used to create the command line interface.  When calling the program from the command line, the algorithm and input file must be specified, along with algorithm-specific options such as the minimum support for an itemset to be considered frequent by the Apriori algorithm.  Optional options may be specified, such as specifying a specific name for the output file, or specifying the delimiter used to separate attributes in the input file.  A help message is also provided when the help option is given, or when invalid or incomplete options are specified.</w:t>
-      </w:r>
-    </w:p>
-    <w:p>
-      <w:pPr>
-        <w:rPr>
-          <w:color w:val="000000"/>
-          <w:sz w:val="24"/>
-          <w:szCs w:val="24"/>
-        </w:rPr>
-      </w:pPr>
-    </w:p>
-    <w:p>
-      <w:pPr>
-        <w:rPr>
-          <w:sz w:val="24"/>
-          <w:szCs w:val="24"/>
-        </w:rPr>
-      </w:pPr>
-      <w:r>
-        <w:rPr>
-          <w:sz w:val="24"/>
-          <w:szCs w:val="24"/>
-        </w:rPr>
-        <w:t xml:space="preserve">Need to include </w:t>
+        <w:t xml:space="preserve">X-Means started with k-means and that worked well </w:t>
+      </w:r>
+      <w:r>
+        <w:rPr>
+          <w:sz w:val="24"/>
+          <w:szCs w:val="24"/>
+        </w:rPr>
+        <w:t xml:space="preserve">then we implemented the </w:t>
+      </w:r>
+      <w:proofErr w:type="spellStart"/>
+      <w:r>
+        <w:rPr>
+          <w:sz w:val="24"/>
+          <w:szCs w:val="24"/>
+        </w:rPr>
+        <w:t>kd</w:t>
+      </w:r>
+      <w:proofErr w:type="spellEnd"/>
+      <w:r>
+        <w:rPr>
+          <w:sz w:val="24"/>
+          <w:szCs w:val="24"/>
+        </w:rPr>
+        <w:t xml:space="preserve"> tree to speed up the process of finding clusters. While testing k-means we used a </w:t>
+      </w:r>
+      <w:r>
+        <w:rPr>
+          <w:sz w:val="24"/>
+          <w:szCs w:val="24"/>
+        </w:rPr>
+        <w:t>2-Gaussian</w:t>
+      </w:r>
+      <w:r>
+        <w:rPr>
+          <w:sz w:val="24"/>
+          <w:szCs w:val="24"/>
+        </w:rPr>
+        <w:t xml:space="preserve"> distribution and used a k of 2 with the k means. This worked well but was hard to know for sure without visualizing it, but </w:t>
+      </w:r>
+      <w:proofErr w:type="spellStart"/>
+      <w:r>
+        <w:rPr>
+          <w:sz w:val="24"/>
+          <w:szCs w:val="24"/>
+        </w:rPr>
+        <w:t>weka</w:t>
+      </w:r>
+      <w:proofErr w:type="spellEnd"/>
+      <w:r>
+        <w:rPr>
+          <w:sz w:val="24"/>
+          <w:szCs w:val="24"/>
+        </w:rPr>
+        <w:t xml:space="preserve"> helped figure that out.   There was a small issue when figuring out when to reevaluate the centroids a few implementations sent the program into an infinite loop but limiting </w:t>
+      </w:r>
+      <w:r>
+        <w:rPr>
+          <w:sz w:val="24"/>
+          <w:szCs w:val="24"/>
+        </w:rPr>
+        <w:t>the number of loops helped.</w:t>
+      </w:r>
+      <w:r>
+        <w:rPr>
+          <w:sz w:val="24"/>
+          <w:szCs w:val="24"/>
+        </w:rPr>
+        <w:t xml:space="preserve"> </w:t>
       </w:r>
       <w:bookmarkStart w:id="0" w:name="_GoBack"/>
       <w:bookmarkEnd w:id="0"/>
-      <w:r>
-        <w:rPr>
-          <w:sz w:val="24"/>
-          <w:szCs w:val="24"/>
-        </w:rPr>
-        <w:t>A Reference section that list all references that are relevant to your project (published papers/books, sources of algorithms and data sets, etc.)</w:t>
-      </w:r>
+    </w:p>
+    <w:p>
+      <w:pPr>
+        <w:ind w:firstLine="720"/>
+        <w:rPr>
+          <w:sz w:val="24"/>
+          <w:szCs w:val="24"/>
+        </w:rPr>
+      </w:pPr>
+    </w:p>
+    <w:p>
+      <w:pPr>
+        <w:ind w:firstLine="720"/>
+        <w:rPr>
+          <w:sz w:val="24"/>
+          <w:szCs w:val="24"/>
+        </w:rPr>
+      </w:pPr>
+    </w:p>
+    <w:p>
+      <w:pPr>
+        <w:ind w:firstLine="720"/>
+        <w:rPr>
+          <w:sz w:val="24"/>
+          <w:szCs w:val="24"/>
+        </w:rPr>
+      </w:pPr>
+      <w:r>
+        <w:rPr>
+          <w:sz w:val="24"/>
+          <w:szCs w:val="24"/>
+        </w:rPr>
+        <w:lastRenderedPageBreak/>
+        <w:t xml:space="preserve">The command line interface for our project has also been </w:t>
+      </w:r>
+      <w:r>
+        <w:rPr>
+          <w:sz w:val="24"/>
+          <w:szCs w:val="24"/>
+        </w:rPr>
+        <w:t>implemented</w:t>
+      </w:r>
+      <w:r>
+        <w:rPr>
+          <w:sz w:val="24"/>
+          <w:szCs w:val="24"/>
+        </w:rPr>
+        <w:t xml:space="preserve"> fully for </w:t>
+      </w:r>
+      <w:proofErr w:type="spellStart"/>
+      <w:r>
+        <w:rPr>
+          <w:sz w:val="24"/>
+          <w:szCs w:val="24"/>
+        </w:rPr>
+        <w:t>Apriori</w:t>
+      </w:r>
+      <w:proofErr w:type="spellEnd"/>
+      <w:r>
+        <w:rPr>
+          <w:sz w:val="24"/>
+          <w:szCs w:val="24"/>
+        </w:rPr>
+        <w:t xml:space="preserve">.  The Apache Commons CLI library was used to create the command line interface.  When calling the program from the command line, the algorithm and input file must be specified, along with algorithm-specific options such as the minimum support for an </w:t>
+      </w:r>
+      <w:proofErr w:type="spellStart"/>
+      <w:r>
+        <w:rPr>
+          <w:sz w:val="24"/>
+          <w:szCs w:val="24"/>
+        </w:rPr>
+        <w:t>itemset</w:t>
+      </w:r>
+      <w:proofErr w:type="spellEnd"/>
+      <w:r>
+        <w:rPr>
+          <w:sz w:val="24"/>
+          <w:szCs w:val="24"/>
+        </w:rPr>
+        <w:t xml:space="preserve"> to be considered frequent by the </w:t>
+      </w:r>
+      <w:proofErr w:type="spellStart"/>
+      <w:r>
+        <w:rPr>
+          <w:sz w:val="24"/>
+          <w:szCs w:val="24"/>
+        </w:rPr>
+        <w:t>Apriori</w:t>
+      </w:r>
+      <w:proofErr w:type="spellEnd"/>
+      <w:r>
+        <w:rPr>
+          <w:sz w:val="24"/>
+          <w:szCs w:val="24"/>
+        </w:rPr>
+        <w:t xml:space="preserve"> algorithm.  Optional options may be specified, such as specifying a specific name for the output file, or specifying the delimiter used to separate attributes in the input file.  A help message is also provided when the help option is given, or when invalid or incomplete options are specified.</w:t>
+      </w:r>
+    </w:p>
+    <w:p>
+      <w:pPr>
+        <w:rPr>
+          <w:color w:val="000000"/>
+          <w:sz w:val="24"/>
+          <w:szCs w:val="24"/>
+        </w:rPr>
+      </w:pPr>
+      <w:r>
+        <w:rPr>
+          <w:color w:val="000000"/>
+          <w:sz w:val="24"/>
+          <w:szCs w:val="24"/>
+        </w:rPr>
+        <w:tab/>
+        <w:t xml:space="preserve">We just started implementing the id3 algorithm using a unique binary tree. </w:t>
+      </w:r>
+    </w:p>
+    <w:p>
+      <w:pPr>
+        <w:rPr>
+          <w:color w:val="000000"/>
+          <w:sz w:val="24"/>
+          <w:szCs w:val="24"/>
+        </w:rPr>
+      </w:pPr>
+    </w:p>
+    <w:p>
+      <w:pPr>
+        <w:rPr>
+          <w:sz w:val="24"/>
+          <w:szCs w:val="24"/>
+        </w:rPr>
+      </w:pPr>
+      <w:r>
+        <w:rPr>
+          <w:sz w:val="24"/>
+          <w:szCs w:val="24"/>
+        </w:rPr>
+        <w:t xml:space="preserve">References: </w:t>
+      </w:r>
+    </w:p>
+    <w:p>
+      <w:r>
+        <w:rPr>
+          <w:i/>
+        </w:rPr>
+        <w:t xml:space="preserve">An </w:t>
+      </w:r>
+      <w:proofErr w:type="spellStart"/>
+      <w:r>
+        <w:rPr>
+          <w:i/>
+        </w:rPr>
+        <w:t>i</w:t>
+      </w:r>
+      <w:r>
+        <w:rPr>
+          <w:i/>
+        </w:rPr>
+        <w:t>ntoductory</w:t>
+      </w:r>
+      <w:proofErr w:type="spellEnd"/>
+      <w:r>
+        <w:rPr>
+          <w:i/>
+        </w:rPr>
+        <w:t xml:space="preserve"> tutorial on </w:t>
+      </w:r>
+      <w:proofErr w:type="spellStart"/>
+      <w:r>
+        <w:rPr>
+          <w:i/>
+        </w:rPr>
+        <w:t>kd</w:t>
+      </w:r>
+      <w:proofErr w:type="spellEnd"/>
+      <w:r>
+        <w:rPr>
+          <w:i/>
+        </w:rPr>
+        <w:t xml:space="preserve">-trees </w:t>
+      </w:r>
+      <w:r>
+        <w:t>by Andrew W. Moore published with Carnegie Mellon University</w:t>
+      </w:r>
+    </w:p>
+    <w:p>
+      <w:pPr>
+        <w:rPr>
+          <w:sz w:val="24"/>
+          <w:szCs w:val="24"/>
+        </w:rPr>
+      </w:pPr>
+      <w:r>
+        <w:rPr>
+          <w:sz w:val="24"/>
+          <w:szCs w:val="24"/>
+        </w:rPr>
+        <w:t>Data Mining: Concepts and Te</w:t>
+      </w:r>
+      <w:r>
+        <w:rPr>
+          <w:sz w:val="24"/>
+          <w:szCs w:val="24"/>
+        </w:rPr>
+        <w:t>chniques, 3rd Ed, by Jiawei Han.</w:t>
+      </w:r>
+    </w:p>
+    <w:p>
+      <w:pPr>
+        <w:rPr>
+          <w:sz w:val="24"/>
+          <w:szCs w:val="24"/>
+        </w:rPr>
+      </w:pPr>
     </w:p>
     <w:sectPr>
       <w:headerReference w:type="default" r:id="rId6"/>
@@ -168,7 +705,7 @@
 </file>
 
 <file path=word/endnotes.xml><?xml version="1.0" encoding="utf-8"?>
-<w:endnotes xmlns:wpc="http://schemas.microsoft.com/office/word/2010/wordprocessingCanvas" xmlns:mc="http://schemas.openxmlformats.org/markup-compatibility/2006" xmlns:o="urn:schemas-microsoft-com:office:office" xmlns:r="http://schemas.openxmlformats.org/officeDocument/2006/relationships" xmlns:m="http://schemas.openxmlformats.org/officeDocument/2006/math" xmlns:v="urn:schemas-microsoft-com:vml" xmlns:wp14="http://schemas.microsoft.com/office/word/2010/wordprocessingDrawing" xmlns:wp="http://schemas.openxmlformats.org/drawingml/2006/wordprocessingDrawing" xmlns:w10="urn:schemas-microsoft-com:office:word" xmlns:w="http://schemas.openxmlformats.org/wordprocessingml/2006/main" xmlns:w14="http://schemas.microsoft.com/office/word/2010/wordml" xmlns:w15="http://schemas.microsoft.com/office/word/2012/wordml" xmlns:wpg="http://schemas.microsoft.com/office/word/2010/wordprocessingGroup" xmlns:wpi="http://schemas.microsoft.com/office/word/2010/wordprocessingInk" xmlns:wne="http://schemas.microsoft.com/office/word/2006/wordml" xmlns:wps="http://schemas.microsoft.com/office/word/2010/wordprocessingShape" mc:Ignorable="w14 w15 wp14">
+<w:endnotes xmlns:wpc="http://schemas.microsoft.com/office/word/2010/wordprocessingCanvas" xmlns:cx="http://schemas.microsoft.com/office/drawing/2014/chartex" xmlns:cx1="http://schemas.microsoft.com/office/drawing/2015/9/8/chartex" xmlns:cx2="http://schemas.microsoft.com/office/drawing/2015/10/21/chartex" xmlns:mc="http://schemas.openxmlformats.org/markup-compatibility/2006" xmlns:o="urn:schemas-microsoft-com:office:office" xmlns:r="http://schemas.openxmlformats.org/officeDocument/2006/relationships" xmlns:m="http://schemas.openxmlformats.org/officeDocument/2006/math" xmlns:v="urn:schemas-microsoft-com:vml" xmlns:wp14="http://schemas.microsoft.com/office/word/2010/wordprocessingDrawing" xmlns:wp="http://schemas.openxmlformats.org/drawingml/2006/wordprocessingDrawing" xmlns:w10="urn:schemas-microsoft-com:office:word" xmlns:w="http://schemas.openxmlformats.org/wordprocessingml/2006/main" xmlns:w14="http://schemas.microsoft.com/office/word/2010/wordml" xmlns:w15="http://schemas.microsoft.com/office/word/2012/wordml" xmlns:w16se="http://schemas.microsoft.com/office/word/2015/wordml/symex" xmlns:wpg="http://schemas.microsoft.com/office/word/2010/wordprocessingGroup" xmlns:wpi="http://schemas.microsoft.com/office/word/2010/wordprocessingInk" xmlns:wne="http://schemas.microsoft.com/office/word/2006/wordml" xmlns:wps="http://schemas.microsoft.com/office/word/2010/wordprocessingShape" mc:Ignorable="w14 w15 w16se wp14">
   <w:endnote w:type="separator" w:id="-1">
     <w:p>
       <w:pPr>
@@ -193,7 +730,7 @@
 </file>
 
 <file path=word/footnotes.xml><?xml version="1.0" encoding="utf-8"?>
-<w:footnotes xmlns:wpc="http://schemas.microsoft.com/office/word/2010/wordprocessingCanvas" xmlns:mc="http://schemas.openxmlformats.org/markup-compatibility/2006" xmlns:o="urn:schemas-microsoft-com:office:office" xmlns:r="http://schemas.openxmlformats.org/officeDocument/2006/relationships" xmlns:m="http://schemas.openxmlformats.org/officeDocument/2006/math" xmlns:v="urn:schemas-microsoft-com:vml" xmlns:wp14="http://schemas.microsoft.com/office/word/2010/wordprocessingDrawing" xmlns:wp="http://schemas.openxmlformats.org/drawingml/2006/wordprocessingDrawing" xmlns:w10="urn:schemas-microsoft-com:office:word" xmlns:w="http://schemas.openxmlformats.org/wordprocessingml/2006/main" xmlns:w14="http://schemas.microsoft.com/office/word/2010/wordml" xmlns:w15="http://schemas.microsoft.com/office/word/2012/wordml" xmlns:wpg="http://schemas.microsoft.com/office/word/2010/wordprocessingGroup" xmlns:wpi="http://schemas.microsoft.com/office/word/2010/wordprocessingInk" xmlns:wne="http://schemas.microsoft.com/office/word/2006/wordml" xmlns:wps="http://schemas.microsoft.com/office/word/2010/wordprocessingShape" mc:Ignorable="w14 w15 wp14">
+<w:footnotes xmlns:wpc="http://schemas.microsoft.com/office/word/2010/wordprocessingCanvas" xmlns:cx="http://schemas.microsoft.com/office/drawing/2014/chartex" xmlns:cx1="http://schemas.microsoft.com/office/drawing/2015/9/8/chartex" xmlns:cx2="http://schemas.microsoft.com/office/drawing/2015/10/21/chartex" xmlns:mc="http://schemas.openxmlformats.org/markup-compatibility/2006" xmlns:o="urn:schemas-microsoft-com:office:office" xmlns:r="http://schemas.openxmlformats.org/officeDocument/2006/relationships" xmlns:m="http://schemas.openxmlformats.org/officeDocument/2006/math" xmlns:v="urn:schemas-microsoft-com:vml" xmlns:wp14="http://schemas.microsoft.com/office/word/2010/wordprocessingDrawing" xmlns:wp="http://schemas.openxmlformats.org/drawingml/2006/wordprocessingDrawing" xmlns:w10="urn:schemas-microsoft-com:office:word" xmlns:w="http://schemas.openxmlformats.org/wordprocessingml/2006/main" xmlns:w14="http://schemas.microsoft.com/office/word/2010/wordml" xmlns:w15="http://schemas.microsoft.com/office/word/2012/wordml" xmlns:w16se="http://schemas.microsoft.com/office/word/2015/wordml/symex" xmlns:wpg="http://schemas.microsoft.com/office/word/2010/wordprocessingGroup" xmlns:wpi="http://schemas.microsoft.com/office/word/2010/wordprocessingInk" xmlns:wne="http://schemas.microsoft.com/office/word/2006/wordml" xmlns:wps="http://schemas.microsoft.com/office/word/2010/wordprocessingShape" mc:Ignorable="w14 w15 w16se wp14">
   <w:footnote w:type="separator" w:id="-1">
     <w:p>
       <w:pPr>
@@ -218,7 +755,7 @@
 </file>
 
 <file path=word/header1.xml><?xml version="1.0" encoding="utf-8"?>
-<w:hdr xmlns:wpc="http://schemas.microsoft.com/office/word/2010/wordprocessingCanvas" xmlns:mc="http://schemas.openxmlformats.org/markup-compatibility/2006" xmlns:o="urn:schemas-microsoft-com:office:office" xmlns:r="http://schemas.openxmlformats.org/officeDocument/2006/relationships" xmlns:m="http://schemas.openxmlformats.org/officeDocument/2006/math" xmlns:v="urn:schemas-microsoft-com:vml" xmlns:wp14="http://schemas.microsoft.com/office/word/2010/wordprocessingDrawing" xmlns:wp="http://schemas.openxmlformats.org/drawingml/2006/wordprocessingDrawing" xmlns:w10="urn:schemas-microsoft-com:office:word" xmlns:w="http://schemas.openxmlformats.org/wordprocessingml/2006/main" xmlns:w14="http://schemas.microsoft.com/office/word/2010/wordml" xmlns:w15="http://schemas.microsoft.com/office/word/2012/wordml" xmlns:wpg="http://schemas.microsoft.com/office/word/2010/wordprocessingGroup" xmlns:wpi="http://schemas.microsoft.com/office/word/2010/wordprocessingInk" xmlns:wne="http://schemas.microsoft.com/office/word/2006/wordml" xmlns:wps="http://schemas.microsoft.com/office/word/2010/wordprocessingShape" mc:Ignorable="w14 w15 wp14">
+<w:hdr xmlns:wpc="http://schemas.microsoft.com/office/word/2010/wordprocessingCanvas" xmlns:cx="http://schemas.microsoft.com/office/drawing/2014/chartex" xmlns:cx1="http://schemas.microsoft.com/office/drawing/2015/9/8/chartex" xmlns:cx2="http://schemas.microsoft.com/office/drawing/2015/10/21/chartex" xmlns:mc="http://schemas.openxmlformats.org/markup-compatibility/2006" xmlns:o="urn:schemas-microsoft-com:office:office" xmlns:r="http://schemas.openxmlformats.org/officeDocument/2006/relationships" xmlns:m="http://schemas.openxmlformats.org/officeDocument/2006/math" xmlns:v="urn:schemas-microsoft-com:vml" xmlns:wp14="http://schemas.microsoft.com/office/word/2010/wordprocessingDrawing" xmlns:wp="http://schemas.openxmlformats.org/drawingml/2006/wordprocessingDrawing" xmlns:w10="urn:schemas-microsoft-com:office:word" xmlns:w="http://schemas.openxmlformats.org/wordprocessingml/2006/main" xmlns:w14="http://schemas.microsoft.com/office/word/2010/wordml" xmlns:w15="http://schemas.microsoft.com/office/word/2012/wordml" xmlns:w16se="http://schemas.microsoft.com/office/word/2015/wordml/symex" xmlns:wpg="http://schemas.microsoft.com/office/word/2010/wordprocessingGroup" xmlns:wpi="http://schemas.microsoft.com/office/word/2010/wordprocessingInk" xmlns:wne="http://schemas.microsoft.com/office/word/2006/wordml" xmlns:wps="http://schemas.microsoft.com/office/word/2010/wordprocessingShape" mc:Ignorable="w14 w15 w16se wp14">
   <w:p>
     <w:pPr>
       <w:pStyle w:val="Header"/>
@@ -274,7 +811,7 @@
 </file>
 
 <file path=word/styles.xml><?xml version="1.0" encoding="utf-8"?>
-<w:styles xmlns:mc="http://schemas.openxmlformats.org/markup-compatibility/2006" xmlns:r="http://schemas.openxmlformats.org/officeDocument/2006/relationships" xmlns:w="http://schemas.openxmlformats.org/wordprocessingml/2006/main" xmlns:w14="http://schemas.microsoft.com/office/word/2010/wordml" xmlns:w15="http://schemas.microsoft.com/office/word/2012/wordml" mc:Ignorable="w14 w15">
+<w:styles xmlns:mc="http://schemas.openxmlformats.org/markup-compatibility/2006" xmlns:r="http://schemas.openxmlformats.org/officeDocument/2006/relationships" xmlns:w="http://schemas.openxmlformats.org/wordprocessingml/2006/main" xmlns:w14="http://schemas.microsoft.com/office/word/2010/wordml" xmlns:w15="http://schemas.microsoft.com/office/word/2012/wordml" xmlns:w16se="http://schemas.microsoft.com/office/word/2015/wordml/symex" mc:Ignorable="w14 w15 w16se">
   <w:docDefaults>
     <w:rPrDefault>
       <w:rPr>
@@ -290,7 +827,7 @@
       </w:pPr>
     </w:pPrDefault>
   </w:docDefaults>
-  <w:latentStyles w:defLockedState="0" w:defUIPriority="99" w:defSemiHidden="0" w:defUnhideWhenUsed="0" w:defQFormat="0" w:count="371">
+  <w:latentStyles w:defLockedState="0" w:defUIPriority="99" w:defSemiHidden="0" w:defUnhideWhenUsed="0" w:defQFormat="0" w:count="372">
     <w:lsdException w:name="Normal" w:uiPriority="0" w:qFormat="1"/>
     <w:lsdException w:name="heading 1" w:uiPriority="9" w:qFormat="1"/>
     <w:lsdException w:name="heading 2" w:semiHidden="1" w:uiPriority="9" w:unhideWhenUsed="1" w:qFormat="1"/>
@@ -396,7 +933,6 @@
     <w:lsdException w:name="HTML Sample" w:semiHidden="1" w:unhideWhenUsed="1"/>
     <w:lsdException w:name="HTML Typewriter" w:semiHidden="1" w:unhideWhenUsed="1"/>
     <w:lsdException w:name="HTML Variable" w:semiHidden="1" w:unhideWhenUsed="1"/>
-    <w:lsdException w:name="Normal Table" w:semiHidden="1" w:unhideWhenUsed="1"/>
     <w:lsdException w:name="annotation subject" w:semiHidden="1" w:unhideWhenUsed="1"/>
     <w:lsdException w:name="No List" w:semiHidden="1" w:unhideWhenUsed="1"/>
     <w:lsdException w:name="Outline List 1" w:semiHidden="1" w:unhideWhenUsed="1"/>
@@ -443,10 +979,8 @@
     <w:lsdException w:name="Table Subtle 2" w:semiHidden="1" w:unhideWhenUsed="1"/>
     <w:lsdException w:name="Table Web 1" w:semiHidden="1" w:unhideWhenUsed="1"/>
     <w:lsdException w:name="Table Web 2" w:semiHidden="1" w:unhideWhenUsed="1"/>
-    <w:lsdException w:name="Table Web 3" w:semiHidden="1" w:unhideWhenUsed="1"/>
     <w:lsdException w:name="Balloon Text" w:semiHidden="1" w:unhideWhenUsed="1"/>
     <w:lsdException w:name="Table Grid" w:uiPriority="39"/>
-    <w:lsdException w:name="Table Theme" w:semiHidden="1" w:unhideWhenUsed="1"/>
     <w:lsdException w:name="Placeholder Text" w:semiHidden="1"/>
     <w:lsdException w:name="No Spacing" w:uiPriority="1" w:qFormat="1"/>
     <w:lsdException w:name="Light Shading" w:uiPriority="60"/>
@@ -662,6 +1196,7 @@
     <w:lsdException w:name="List Table 5 Dark Accent 6" w:uiPriority="50"/>
     <w:lsdException w:name="List Table 6 Colorful Accent 6" w:uiPriority="51"/>
     <w:lsdException w:name="List Table 7 Colorful Accent 6" w:uiPriority="52"/>
+    <w:lsdException w:name="Mention" w:semiHidden="1" w:unhideWhenUsed="1"/>
   </w:latentStyles>
   <w:style w:type="paragraph" w:default="1" w:styleId="Normal">
     <w:name w:val="Normal"/>

</xml_diff>

<commit_message>
progress report final draft
</commit_message>
<xml_diff>
--- a/DataMiningProject/docs/progress-report.docx
+++ b/DataMiningProject/docs/progress-report.docx
@@ -1,6 +1,6 @@
 
 <file path=word/document.xml><?xml version="1.0" encoding="utf-8"?>
-<w:document xmlns:wpc="http://schemas.microsoft.com/office/word/2010/wordprocessingCanvas" xmlns:cx="http://schemas.microsoft.com/office/drawing/2014/chartex" xmlns:cx1="http://schemas.microsoft.com/office/drawing/2015/9/8/chartex" xmlns:cx2="http://schemas.microsoft.com/office/drawing/2015/10/21/chartex" xmlns:mc="http://schemas.openxmlformats.org/markup-compatibility/2006" xmlns:o="urn:schemas-microsoft-com:office:office" xmlns:r="http://schemas.openxmlformats.org/officeDocument/2006/relationships" xmlns:m="http://schemas.openxmlformats.org/officeDocument/2006/math" xmlns:v="urn:schemas-microsoft-com:vml" xmlns:wp14="http://schemas.microsoft.com/office/word/2010/wordprocessingDrawing" xmlns:wp="http://schemas.openxmlformats.org/drawingml/2006/wordprocessingDrawing" xmlns:w10="urn:schemas-microsoft-com:office:word" xmlns:w="http://schemas.openxmlformats.org/wordprocessingml/2006/main" xmlns:w14="http://schemas.microsoft.com/office/word/2010/wordml" xmlns:w15="http://schemas.microsoft.com/office/word/2012/wordml" xmlns:w16se="http://schemas.microsoft.com/office/word/2015/wordml/symex" xmlns:wpg="http://schemas.microsoft.com/office/word/2010/wordprocessingGroup" xmlns:wpi="http://schemas.microsoft.com/office/word/2010/wordprocessingInk" xmlns:wne="http://schemas.microsoft.com/office/word/2006/wordml" xmlns:wps="http://schemas.microsoft.com/office/word/2010/wordprocessingShape" mc:Ignorable="w14 w15 w16se wp14">
+<w:document xmlns:wpc="http://schemas.microsoft.com/office/word/2010/wordprocessingCanvas" xmlns:mc="http://schemas.openxmlformats.org/markup-compatibility/2006" xmlns:o="urn:schemas-microsoft-com:office:office" xmlns:r="http://schemas.openxmlformats.org/officeDocument/2006/relationships" xmlns:m="http://schemas.openxmlformats.org/officeDocument/2006/math" xmlns:v="urn:schemas-microsoft-com:vml" xmlns:wp14="http://schemas.microsoft.com/office/word/2010/wordprocessingDrawing" xmlns:wp="http://schemas.openxmlformats.org/drawingml/2006/wordprocessingDrawing" xmlns:w10="urn:schemas-microsoft-com:office:word" xmlns:w="http://schemas.openxmlformats.org/wordprocessingml/2006/main" xmlns:w14="http://schemas.microsoft.com/office/word/2010/wordml" xmlns:w15="http://schemas.microsoft.com/office/word/2012/wordml" xmlns:wpg="http://schemas.microsoft.com/office/word/2010/wordprocessingGroup" xmlns:wpi="http://schemas.microsoft.com/office/word/2010/wordprocessingInk" xmlns:wne="http://schemas.microsoft.com/office/word/2006/wordml" xmlns:wps="http://schemas.microsoft.com/office/word/2010/wordprocessingShape" mc:Ignorable="w14 w15 wp14">
   <w:body>
     <w:p>
       <w:pPr>
@@ -59,127 +59,94 @@
           <w:sz w:val="24"/>
           <w:szCs w:val="24"/>
         </w:rPr>
-        <w:t xml:space="preserve">The </w:t>
-      </w:r>
-      <w:proofErr w:type="spellStart"/>
-      <w:r>
-        <w:rPr>
-          <w:sz w:val="24"/>
-          <w:szCs w:val="24"/>
-        </w:rPr>
-        <w:t>Apriori</w:t>
-      </w:r>
-      <w:proofErr w:type="spellEnd"/>
-      <w:r>
-        <w:rPr>
-          <w:sz w:val="24"/>
-          <w:szCs w:val="24"/>
-        </w:rPr>
-        <w:t xml:space="preserve"> algorithm has been fully implemented.</w:t>
-      </w:r>
-      <w:r>
-        <w:rPr>
-          <w:sz w:val="24"/>
-          <w:szCs w:val="24"/>
-        </w:rPr>
-        <w:t xml:space="preserve"> The implementation is composed of an </w:t>
-      </w:r>
-      <w:proofErr w:type="spellStart"/>
-      <w:r>
-        <w:rPr>
-          <w:sz w:val="24"/>
-          <w:szCs w:val="24"/>
-        </w:rPr>
-        <w:t>Apriori</w:t>
-      </w:r>
-      <w:proofErr w:type="spellEnd"/>
-      <w:r>
-        <w:rPr>
-          <w:sz w:val="24"/>
-          <w:szCs w:val="24"/>
-        </w:rPr>
-        <w:t xml:space="preserve"> class, a </w:t>
-      </w:r>
-      <w:proofErr w:type="spellStart"/>
-      <w:r>
-        <w:rPr>
-          <w:sz w:val="24"/>
-          <w:szCs w:val="24"/>
-        </w:rPr>
-        <w:t>HashTree</w:t>
-      </w:r>
-      <w:proofErr w:type="spellEnd"/>
-      <w:r>
-        <w:rPr>
-          <w:sz w:val="24"/>
-          <w:szCs w:val="24"/>
-        </w:rPr>
-        <w:t xml:space="preserve"> class, classes that make up the components of the hash tree, including Item and </w:t>
-      </w:r>
-      <w:proofErr w:type="spellStart"/>
-      <w:r>
-        <w:rPr>
-          <w:sz w:val="24"/>
-          <w:szCs w:val="24"/>
-        </w:rPr>
-        <w:t>ItemSet</w:t>
-      </w:r>
-      <w:proofErr w:type="spellEnd"/>
-      <w:r>
-        <w:rPr>
-          <w:sz w:val="24"/>
-          <w:szCs w:val="24"/>
-        </w:rPr>
-        <w:t xml:space="preserve"> classes. The implementation works primarily by making calls to the </w:t>
-      </w:r>
-      <w:proofErr w:type="spellStart"/>
-      <w:r>
-        <w:rPr>
-          <w:sz w:val="24"/>
-          <w:szCs w:val="24"/>
-        </w:rPr>
-        <w:t>HashTree</w:t>
-      </w:r>
-      <w:proofErr w:type="spellEnd"/>
-      <w:r>
-        <w:rPr>
-          <w:sz w:val="24"/>
-          <w:szCs w:val="24"/>
-        </w:rPr>
-        <w:t xml:space="preserve"> class, in order to manipulate the hash trees storing frequent </w:t>
-      </w:r>
-      <w:proofErr w:type="spellStart"/>
-      <w:r>
-        <w:rPr>
-          <w:sz w:val="24"/>
-          <w:szCs w:val="24"/>
-        </w:rPr>
-        <w:t>itemsets</w:t>
-      </w:r>
-      <w:proofErr w:type="spellEnd"/>
-      <w:r>
-        <w:rPr>
-          <w:sz w:val="24"/>
-          <w:szCs w:val="24"/>
-        </w:rPr>
-        <w:t xml:space="preserve"> and their occurrence counts.</w:t>
-      </w:r>
-      <w:r>
-        <w:rPr>
-          <w:sz w:val="24"/>
-          <w:szCs w:val="24"/>
-        </w:rPr>
-        <w:t xml:space="preserve"> The x-means algorithm is finishing up implementation with a visual representation of the clusters. The </w:t>
-      </w:r>
-      <w:proofErr w:type="spellStart"/>
-      <w:r>
-        <w:rPr>
-          <w:sz w:val="24"/>
-          <w:szCs w:val="24"/>
-        </w:rPr>
-        <w:t>kD</w:t>
-      </w:r>
-      <w:proofErr w:type="spellEnd"/>
+        <w:t>The Apriori algorithm has been fully implemented.</w:t>
+      </w:r>
+      <w:r>
+        <w:rPr>
+          <w:sz w:val="24"/>
+          <w:szCs w:val="24"/>
+        </w:rPr>
+        <w:t xml:space="preserve"> The implementation is composed of an Apriori class, a HashTree class,</w:t>
+      </w:r>
+      <w:r>
+        <w:rPr>
+          <w:sz w:val="24"/>
+          <w:szCs w:val="24"/>
+        </w:rPr>
+        <w:t xml:space="preserve"> and</w:t>
+      </w:r>
+      <w:r>
+        <w:rPr>
+          <w:sz w:val="24"/>
+          <w:szCs w:val="24"/>
+        </w:rPr>
+        <w:t xml:space="preserve"> classes that make up the components of the hash tree, including Item and ItemSet classes. The implementation works primarily by making calls to the HashTree class, in order to manipulate the hash trees storing frequent itemsets and their occurrence counts.</w:t>
+      </w:r>
+      <w:r>
+        <w:rPr>
+          <w:sz w:val="24"/>
+          <w:szCs w:val="24"/>
+        </w:rPr>
+        <w:t xml:space="preserve">  The Apache Commons Math library was used for a fast implementation of the binomial coefficient function.  </w:t>
+      </w:r>
+      <w:r>
+        <w:rPr>
+          <w:sz w:val="24"/>
+          <w:szCs w:val="24"/>
+        </w:rPr>
+        <w:t xml:space="preserve">This function is used when visiting a leaf node with a transaction to determine whether or not all possible k-itemsets would exceed the bucket size limit.  The </w:t>
+      </w:r>
+      <w:r>
+        <w:rPr>
+          <w:sz w:val="24"/>
+          <w:szCs w:val="24"/>
+        </w:rPr>
+        <w:t xml:space="preserve">Apriori </w:t>
+      </w:r>
+      <w:r>
+        <w:rPr>
+          <w:sz w:val="24"/>
+          <w:szCs w:val="24"/>
+        </w:rPr>
+        <w:t xml:space="preserve">implementation </w:t>
+      </w:r>
+      <w:r>
+        <w:rPr>
+          <w:sz w:val="24"/>
+          <w:szCs w:val="24"/>
+        </w:rPr>
+        <w:t>has been successfully tested using the Belgian retail market data set.</w:t>
+      </w:r>
+      <w:r>
+        <w:rPr>
+          <w:sz w:val="24"/>
+          <w:szCs w:val="24"/>
+        </w:rPr>
+        <w:t xml:space="preserve">  The algorithm is very computation intensive, taking a significant amount of time to form 4-itemset trees and above.</w:t>
+      </w:r>
+    </w:p>
+    <w:p>
+      <w:pPr>
+        <w:ind w:firstLine="720"/>
+        <w:rPr>
+          <w:sz w:val="24"/>
+          <w:szCs w:val="24"/>
+        </w:rPr>
+      </w:pPr>
+      <w:r>
+        <w:rPr>
+          <w:sz w:val="24"/>
+          <w:szCs w:val="24"/>
+        </w:rPr>
+        <w:t>The x-means algorithm is finishing up implementation with a visual representati</w:t>
+      </w:r>
+      <w:r>
+        <w:rPr>
+          <w:sz w:val="24"/>
+          <w:szCs w:val="24"/>
+        </w:rPr>
+        <w:t>on of the clusters. The kd</w:t>
+      </w:r>
       <w:r>
         <w:rPr>
           <w:sz w:val="24"/>
@@ -192,14 +159,56 @@
           <w:sz w:val="24"/>
           <w:szCs w:val="24"/>
         </w:rPr>
-        <w:t>hard</w:t>
-      </w:r>
-      <w:r>
-        <w:rPr>
-          <w:sz w:val="24"/>
-          <w:szCs w:val="24"/>
-        </w:rPr>
-        <w:t xml:space="preserve"> to implement but was better than just using a list of points that are in the data set. The algorithm is very computation intensive measuring a lot of distances takes quite a bit of time. </w:t>
+        <w:t>difficult</w:t>
+      </w:r>
+      <w:r>
+        <w:rPr>
+          <w:sz w:val="24"/>
+          <w:szCs w:val="24"/>
+        </w:rPr>
+        <w:t xml:space="preserve"> to implement but was better than just using a list of points that are in the data set. The</w:t>
+      </w:r>
+      <w:r>
+        <w:rPr>
+          <w:sz w:val="24"/>
+          <w:szCs w:val="24"/>
+        </w:rPr>
+        <w:t xml:space="preserve"> x-means</w:t>
+      </w:r>
+      <w:r>
+        <w:rPr>
+          <w:sz w:val="24"/>
+          <w:szCs w:val="24"/>
+        </w:rPr>
+        <w:t xml:space="preserve"> algorith</w:t>
+      </w:r>
+      <w:r>
+        <w:rPr>
+          <w:sz w:val="24"/>
+          <w:szCs w:val="24"/>
+        </w:rPr>
+        <w:t>m is</w:t>
+      </w:r>
+      <w:r>
+        <w:rPr>
+          <w:sz w:val="24"/>
+          <w:szCs w:val="24"/>
+        </w:rPr>
+        <w:t xml:space="preserve"> also</w:t>
+      </w:r>
+      <w:r>
+        <w:rPr>
+          <w:sz w:val="24"/>
+          <w:szCs w:val="24"/>
+        </w:rPr>
+        <w:t xml:space="preserve"> very computation intensive; </w:t>
+      </w:r>
+      <w:r>
+        <w:rPr>
+          <w:sz w:val="24"/>
+          <w:szCs w:val="24"/>
+        </w:rPr>
+        <w:t xml:space="preserve">measuring a lot of distances takes quite a bit of time. </w:t>
       </w:r>
     </w:p>
     <w:p>
@@ -215,23 +224,77 @@
           <w:sz w:val="24"/>
           <w:szCs w:val="24"/>
         </w:rPr>
-        <w:t xml:space="preserve">Various problems were encountered during development of the </w:t>
-      </w:r>
-      <w:proofErr w:type="spellStart"/>
-      <w:r>
-        <w:rPr>
-          <w:sz w:val="24"/>
-          <w:szCs w:val="24"/>
-        </w:rPr>
-        <w:t>Apriori</w:t>
-      </w:r>
-      <w:proofErr w:type="spellEnd"/>
-      <w:r>
-        <w:rPr>
-          <w:sz w:val="24"/>
-          <w:szCs w:val="24"/>
-        </w:rPr>
-        <w:t xml:space="preserve"> implementation.  Certain aspects of the algorithm’s behavior were unclear from the documentation, with further research failing to produce further clarification. As a result, some decisions and assumptions were made in order to complete the implementation.</w:t>
+        <w:t>Certain aspects of the</w:t>
+      </w:r>
+      <w:r>
+        <w:rPr>
+          <w:sz w:val="24"/>
+          <w:szCs w:val="24"/>
+        </w:rPr>
+        <w:t xml:space="preserve"> Apriori</w:t>
+      </w:r>
+      <w:r>
+        <w:rPr>
+          <w:sz w:val="24"/>
+          <w:szCs w:val="24"/>
+        </w:rPr>
+        <w:t xml:space="preserve"> algorithm’s</w:t>
+      </w:r>
+      <w:r>
+        <w:rPr>
+          <w:sz w:val="24"/>
+          <w:szCs w:val="24"/>
+        </w:rPr>
+        <w:t xml:space="preserve"> hash tree</w:t>
+      </w:r>
+      <w:r>
+        <w:rPr>
+          <w:sz w:val="24"/>
+          <w:szCs w:val="24"/>
+        </w:rPr>
+        <w:t xml:space="preserve"> behavior were unclear from the documentation, with further research failing to produce further clarification. As a result, some decisions and assumptions were made in order to complete the implementation.</w:t>
+      </w:r>
+      <w:r>
+        <w:rPr>
+          <w:sz w:val="24"/>
+          <w:szCs w:val="24"/>
+        </w:rPr>
+        <w:t xml:space="preserve"> One such issue had to do with </w:t>
+      </w:r>
+      <w:r>
+        <w:rPr>
+          <w:sz w:val="24"/>
+          <w:szCs w:val="24"/>
+        </w:rPr>
+        <w:t xml:space="preserve">how an itemset should be added to the hash tree. The algorithm sets a limit on the number of itemsets a leaf node may store (max bucket size). When the bucket limit has been reached and another itemset is to be added to that bucket, the algorithm is to convert the node into an interior hash node, and split the itemsets in the bucket among new child nodes. To determine which child nodes to assign the itemsets to, the itemsets are hashed on their next </w:t>
+      </w:r>
+      <w:r>
+        <w:rPr>
+          <w:sz w:val="24"/>
+          <w:szCs w:val="24"/>
+        </w:rPr>
+        <w:t xml:space="preserve">unhashed </w:t>
+      </w:r>
+      <w:r>
+        <w:rPr>
+          <w:sz w:val="24"/>
+          <w:szCs w:val="24"/>
+        </w:rPr>
+        <w:t xml:space="preserve">item.  But what happens when there is no next </w:t>
+      </w:r>
+      <w:r>
+        <w:rPr>
+          <w:sz w:val="24"/>
+          <w:szCs w:val="24"/>
+        </w:rPr>
+        <w:t xml:space="preserve">unhashed </w:t>
+      </w:r>
+      <w:r>
+        <w:rPr>
+          <w:sz w:val="24"/>
+          <w:szCs w:val="24"/>
+        </w:rPr>
+        <w:t>item? Our implementation handles this by simply exceeding the bucket size limit in this case.</w:t>
       </w:r>
     </w:p>
     <w:p>
@@ -247,103 +310,21 @@
           <w:sz w:val="24"/>
           <w:szCs w:val="24"/>
         </w:rPr>
-        <w:t xml:space="preserve">One such issue was how an </w:t>
-      </w:r>
-      <w:proofErr w:type="spellStart"/>
-      <w:r>
-        <w:rPr>
-          <w:sz w:val="24"/>
-          <w:szCs w:val="24"/>
-        </w:rPr>
-        <w:t>itemset</w:t>
-      </w:r>
-      <w:proofErr w:type="spellEnd"/>
-      <w:r>
-        <w:rPr>
-          <w:sz w:val="24"/>
-          <w:szCs w:val="24"/>
-        </w:rPr>
-        <w:t xml:space="preserve"> should be added to the hash tree. The algorithm sets a limit on the number of </w:t>
-      </w:r>
-      <w:proofErr w:type="spellStart"/>
-      <w:r>
-        <w:rPr>
-          <w:sz w:val="24"/>
-          <w:szCs w:val="24"/>
-        </w:rPr>
-        <w:t>itemsets</w:t>
-      </w:r>
-      <w:proofErr w:type="spellEnd"/>
-      <w:r>
-        <w:rPr>
-          <w:sz w:val="24"/>
-          <w:szCs w:val="24"/>
-        </w:rPr>
-        <w:t xml:space="preserve"> a leaf node may store (max bucket size). When the bucket limit has been reached and another </w:t>
-      </w:r>
-      <w:proofErr w:type="spellStart"/>
-      <w:r>
-        <w:rPr>
-          <w:sz w:val="24"/>
-          <w:szCs w:val="24"/>
-        </w:rPr>
-        <w:t>itemset</w:t>
-      </w:r>
-      <w:proofErr w:type="spellEnd"/>
-      <w:r>
-        <w:rPr>
-          <w:sz w:val="24"/>
-          <w:szCs w:val="24"/>
-        </w:rPr>
-        <w:t xml:space="preserve"> is to be added to that bucket, the algorithm is to convert the node into an interior hash node, and split the </w:t>
-      </w:r>
-      <w:proofErr w:type="spellStart"/>
-      <w:r>
-        <w:rPr>
-          <w:sz w:val="24"/>
-          <w:szCs w:val="24"/>
-        </w:rPr>
-        <w:t>itemsets</w:t>
-      </w:r>
-      <w:proofErr w:type="spellEnd"/>
-      <w:r>
-        <w:rPr>
-          <w:sz w:val="24"/>
-          <w:szCs w:val="24"/>
-        </w:rPr>
-        <w:t xml:space="preserve"> in the bucket among new child nodes. To determine which child nodes to assign the </w:t>
-      </w:r>
-      <w:proofErr w:type="spellStart"/>
-      <w:r>
-        <w:rPr>
-          <w:sz w:val="24"/>
-          <w:szCs w:val="24"/>
-        </w:rPr>
-        <w:t>itemsets</w:t>
-      </w:r>
-      <w:proofErr w:type="spellEnd"/>
-      <w:r>
-        <w:rPr>
-          <w:sz w:val="24"/>
-          <w:szCs w:val="24"/>
-        </w:rPr>
-        <w:t xml:space="preserve"> to, the </w:t>
-      </w:r>
-      <w:proofErr w:type="spellStart"/>
-      <w:r>
-        <w:rPr>
-          <w:sz w:val="24"/>
-          <w:szCs w:val="24"/>
-        </w:rPr>
-        <w:t>itemsets</w:t>
-      </w:r>
-      <w:proofErr w:type="spellEnd"/>
-      <w:r>
-        <w:rPr>
-          <w:sz w:val="24"/>
-          <w:szCs w:val="24"/>
-        </w:rPr>
-        <w:t xml:space="preserve"> are hashed on their next item.  But what happens when there is no next item to hash? Our implementation handles this by simply exceeding the bucket size limit in this case.</w:t>
+        <w:t>Another point of uncertainty was regarding whether or not a sepearate hash tree should be created for itemsets of a particular length.  In other words, should there be a 1-itemset tree, a 2-itemset tree, and so on?  For our implementation, this was the route we went, resulting in</w:t>
+      </w:r>
+      <w:r>
+        <w:rPr>
+          <w:sz w:val="24"/>
+          <w:szCs w:val="24"/>
+        </w:rPr>
+        <w:t xml:space="preserve"> an array of</w:t>
+      </w:r>
+      <w:r>
+        <w:rPr>
+          <w:sz w:val="24"/>
+          <w:szCs w:val="24"/>
+        </w:rPr>
+        <w:t xml:space="preserve"> hash trees.</w:t>
       </w:r>
     </w:p>
     <w:p>
@@ -359,39 +340,245 @@
           <w:sz w:val="24"/>
           <w:szCs w:val="24"/>
         </w:rPr>
-        <w:t xml:space="preserve">Another point of uncertainty was regarding whether or not a </w:t>
-      </w:r>
-      <w:proofErr w:type="spellStart"/>
-      <w:r>
-        <w:rPr>
-          <w:sz w:val="24"/>
-          <w:szCs w:val="24"/>
-        </w:rPr>
-        <w:t>sepearate</w:t>
-      </w:r>
-      <w:proofErr w:type="spellEnd"/>
-      <w:r>
-        <w:rPr>
-          <w:sz w:val="24"/>
-          <w:szCs w:val="24"/>
-        </w:rPr>
-        <w:t xml:space="preserve"> hash tree should be created for </w:t>
-      </w:r>
-      <w:proofErr w:type="spellStart"/>
-      <w:r>
-        <w:rPr>
-          <w:sz w:val="24"/>
-          <w:szCs w:val="24"/>
-        </w:rPr>
-        <w:t>itemsets</w:t>
-      </w:r>
-      <w:proofErr w:type="spellEnd"/>
-      <w:r>
-        <w:rPr>
-          <w:sz w:val="24"/>
-          <w:szCs w:val="24"/>
-        </w:rPr>
-        <w:t xml:space="preserve"> of a particular length.  In other words, should there be a 1-itemset tree, a 2-itemset tree, and so on?  For our implementation, this was the route we went, resulting in multiple hash trees.</w:t>
+        <w:t>The x</w:t>
+      </w:r>
+      <w:r>
+        <w:rPr>
+          <w:sz w:val="24"/>
+          <w:szCs w:val="24"/>
+        </w:rPr>
+        <w:t>-m</w:t>
+      </w:r>
+      <w:r>
+        <w:rPr>
+          <w:sz w:val="24"/>
+          <w:szCs w:val="24"/>
+        </w:rPr>
+        <w:t>eans</w:t>
+      </w:r>
+      <w:r>
+        <w:rPr>
+          <w:sz w:val="24"/>
+          <w:szCs w:val="24"/>
+        </w:rPr>
+        <w:t xml:space="preserve"> algorithm implementation </w:t>
+      </w:r>
+      <w:r>
+        <w:rPr>
+          <w:sz w:val="24"/>
+          <w:szCs w:val="24"/>
+        </w:rPr>
+        <w:t xml:space="preserve">started with </w:t>
+      </w:r>
+      <w:r>
+        <w:rPr>
+          <w:sz w:val="24"/>
+          <w:szCs w:val="24"/>
+        </w:rPr>
+        <w:t xml:space="preserve">implementing </w:t>
+      </w:r>
+      <w:r>
+        <w:rPr>
+          <w:sz w:val="24"/>
+          <w:szCs w:val="24"/>
+        </w:rPr>
+        <w:t>k-means</w:t>
+      </w:r>
+      <w:r>
+        <w:rPr>
+          <w:sz w:val="24"/>
+          <w:szCs w:val="24"/>
+        </w:rPr>
+        <w:t xml:space="preserve"> first,</w:t>
+      </w:r>
+      <w:r>
+        <w:rPr>
+          <w:sz w:val="24"/>
+          <w:szCs w:val="24"/>
+        </w:rPr>
+        <w:t xml:space="preserve"> </w:t>
+      </w:r>
+      <w:r>
+        <w:rPr>
+          <w:sz w:val="24"/>
+          <w:szCs w:val="24"/>
+        </w:rPr>
+        <w:t xml:space="preserve">which </w:t>
+      </w:r>
+      <w:r>
+        <w:rPr>
+          <w:sz w:val="24"/>
+          <w:szCs w:val="24"/>
+        </w:rPr>
+        <w:t xml:space="preserve"> worked well</w:t>
+      </w:r>
+      <w:r>
+        <w:rPr>
+          <w:sz w:val="24"/>
+          <w:szCs w:val="24"/>
+        </w:rPr>
+        <w:t>.</w:t>
+      </w:r>
+      <w:r>
+        <w:rPr>
+          <w:sz w:val="24"/>
+          <w:szCs w:val="24"/>
+        </w:rPr>
+        <w:t xml:space="preserve"> </w:t>
+      </w:r>
+      <w:r>
+        <w:rPr>
+          <w:sz w:val="24"/>
+          <w:szCs w:val="24"/>
+        </w:rPr>
+        <w:t xml:space="preserve"> T</w:t>
+      </w:r>
+      <w:r>
+        <w:rPr>
+          <w:sz w:val="24"/>
+          <w:szCs w:val="24"/>
+        </w:rPr>
+        <w:t>hen we implemented the kd tree to speed up the process of finding clusters. While testing k-means we used a 2-Gaussian</w:t>
+      </w:r>
+      <w:r>
+        <w:rPr>
+          <w:sz w:val="24"/>
+          <w:szCs w:val="24"/>
+        </w:rPr>
+        <w:t xml:space="preserve"> distribution with a</w:t>
+      </w:r>
+      <w:r>
+        <w:rPr>
+          <w:sz w:val="24"/>
+          <w:szCs w:val="24"/>
+        </w:rPr>
+        <w:t xml:space="preserve"> k of 2 with the k means. This worked well but </w:t>
+      </w:r>
+      <w:r>
+        <w:rPr>
+          <w:sz w:val="24"/>
+          <w:szCs w:val="24"/>
+        </w:rPr>
+        <w:t xml:space="preserve">it </w:t>
+      </w:r>
+      <w:r>
+        <w:rPr>
+          <w:sz w:val="24"/>
+          <w:szCs w:val="24"/>
+        </w:rPr>
+        <w:t>was hard to know for sure without visualizing it</w:t>
+      </w:r>
+      <w:r>
+        <w:rPr>
+          <w:sz w:val="24"/>
+          <w:szCs w:val="24"/>
+        </w:rPr>
+        <w:t>.</w:t>
+      </w:r>
+      <w:r>
+        <w:rPr>
+          <w:sz w:val="24"/>
+          <w:szCs w:val="24"/>
+        </w:rPr>
+        <w:t xml:space="preserve"> </w:t>
+      </w:r>
+      <w:r>
+        <w:rPr>
+          <w:sz w:val="24"/>
+          <w:szCs w:val="24"/>
+        </w:rPr>
+        <w:t xml:space="preserve"> The W</w:t>
+      </w:r>
+      <w:r>
+        <w:rPr>
+          <w:sz w:val="24"/>
+          <w:szCs w:val="24"/>
+        </w:rPr>
+        <w:t xml:space="preserve">eka helped </w:t>
+      </w:r>
+      <w:r>
+        <w:rPr>
+          <w:sz w:val="24"/>
+          <w:szCs w:val="24"/>
+        </w:rPr>
+        <w:t>in figuring</w:t>
+      </w:r>
+      <w:r>
+        <w:rPr>
+          <w:sz w:val="24"/>
+          <w:szCs w:val="24"/>
+        </w:rPr>
+        <w:t xml:space="preserve"> that out.  There was a small issue when figuring out when to reevaluate the centroids</w:t>
+      </w:r>
+      <w:r>
+        <w:rPr>
+          <w:sz w:val="24"/>
+          <w:szCs w:val="24"/>
+        </w:rPr>
+        <w:t>.</w:t>
+      </w:r>
+      <w:r>
+        <w:rPr>
+          <w:sz w:val="24"/>
+          <w:szCs w:val="24"/>
+        </w:rPr>
+        <w:t xml:space="preserve"> </w:t>
+      </w:r>
+      <w:r>
+        <w:rPr>
+          <w:sz w:val="24"/>
+          <w:szCs w:val="24"/>
+        </w:rPr>
+        <w:t xml:space="preserve"> A</w:t>
+      </w:r>
+      <w:r>
+        <w:rPr>
+          <w:sz w:val="24"/>
+          <w:szCs w:val="24"/>
+        </w:rPr>
+        <w:t xml:space="preserve"> few implementations sent the program into an infinite loop</w:t>
+      </w:r>
+      <w:r>
+        <w:rPr>
+          <w:sz w:val="24"/>
+          <w:szCs w:val="24"/>
+        </w:rPr>
+        <w:t>.</w:t>
+      </w:r>
+      <w:r>
+        <w:rPr>
+          <w:sz w:val="24"/>
+          <w:szCs w:val="24"/>
+        </w:rPr>
+        <w:t xml:space="preserve"> </w:t>
+      </w:r>
+      <w:r>
+        <w:rPr>
+          <w:sz w:val="24"/>
+          <w:szCs w:val="24"/>
+        </w:rPr>
+        <w:t xml:space="preserve"> L</w:t>
+      </w:r>
+      <w:r>
+        <w:rPr>
+          <w:sz w:val="24"/>
+          <w:szCs w:val="24"/>
+        </w:rPr>
+        <w:t xml:space="preserve">imiting </w:t>
+      </w:r>
+      <w:r>
+        <w:rPr>
+          <w:sz w:val="24"/>
+          <w:szCs w:val="24"/>
+        </w:rPr>
+        <w:t>the number of loops helped.</w:t>
+      </w:r>
+      <w:r>
+        <w:rPr>
+          <w:sz w:val="24"/>
+          <w:szCs w:val="24"/>
+        </w:rPr>
+        <w:t xml:space="preserve"> </w:t>
       </w:r>
     </w:p>
     <w:p>
@@ -407,282 +594,379 @@
           <w:sz w:val="24"/>
           <w:szCs w:val="24"/>
         </w:rPr>
-        <w:t xml:space="preserve">X-Means started with k-means and that worked well </w:t>
-      </w:r>
-      <w:r>
-        <w:rPr>
-          <w:sz w:val="24"/>
-          <w:szCs w:val="24"/>
-        </w:rPr>
-        <w:t xml:space="preserve">then we implemented the </w:t>
-      </w:r>
-      <w:proofErr w:type="spellStart"/>
-      <w:r>
-        <w:rPr>
-          <w:sz w:val="24"/>
-          <w:szCs w:val="24"/>
-        </w:rPr>
-        <w:t>kd</w:t>
-      </w:r>
-      <w:proofErr w:type="spellEnd"/>
-      <w:r>
-        <w:rPr>
-          <w:sz w:val="24"/>
-          <w:szCs w:val="24"/>
-        </w:rPr>
-        <w:t xml:space="preserve"> tree to speed up the process of finding clusters. While testing k-means we used a </w:t>
-      </w:r>
-      <w:r>
-        <w:rPr>
-          <w:sz w:val="24"/>
-          <w:szCs w:val="24"/>
-        </w:rPr>
-        <w:t>2-Gaussian</w:t>
-      </w:r>
-      <w:r>
-        <w:rPr>
-          <w:sz w:val="24"/>
-          <w:szCs w:val="24"/>
-        </w:rPr>
-        <w:t xml:space="preserve"> distribution and used a k of 2 with the k means. This worked well but was hard to know for sure without visualizing it, but </w:t>
-      </w:r>
-      <w:proofErr w:type="spellStart"/>
-      <w:r>
-        <w:rPr>
-          <w:sz w:val="24"/>
-          <w:szCs w:val="24"/>
-        </w:rPr>
-        <w:t>weka</w:t>
-      </w:r>
-      <w:proofErr w:type="spellEnd"/>
-      <w:r>
-        <w:rPr>
-          <w:sz w:val="24"/>
-          <w:szCs w:val="24"/>
-        </w:rPr>
-        <w:t xml:space="preserve"> helped figure that out.   There was a small issue when figuring out when to reevaluate the centroids a few implementations sent the program into an infinite loop but limiting </w:t>
-      </w:r>
-      <w:r>
-        <w:rPr>
-          <w:sz w:val="24"/>
-          <w:szCs w:val="24"/>
-        </w:rPr>
-        <w:t>the number of loops helped.</w:t>
-      </w:r>
-      <w:r>
-        <w:rPr>
-          <w:sz w:val="24"/>
-          <w:szCs w:val="24"/>
-        </w:rPr>
-        <w:t xml:space="preserve"> </w:t>
+        <w:lastRenderedPageBreak/>
+        <w:t xml:space="preserve">The command line interface for our project has also been </w:t>
+      </w:r>
+      <w:r>
+        <w:rPr>
+          <w:sz w:val="24"/>
+          <w:szCs w:val="24"/>
+        </w:rPr>
+        <w:t>implemented</w:t>
+      </w:r>
+      <w:r>
+        <w:rPr>
+          <w:sz w:val="24"/>
+          <w:szCs w:val="24"/>
+        </w:rPr>
+        <w:t xml:space="preserve"> fully for Apriori.  The Apache Commons CLI library was used to create the command line interface.  When calling the program from the command line, the algorithm and input file must be specified, along with algorithm-specific options</w:t>
+      </w:r>
+      <w:r>
+        <w:rPr>
+          <w:sz w:val="24"/>
+          <w:szCs w:val="24"/>
+        </w:rPr>
+        <w:t>.  Apriori-specific options are</w:t>
+      </w:r>
+      <w:r>
+        <w:rPr>
+          <w:sz w:val="24"/>
+          <w:szCs w:val="24"/>
+        </w:rPr>
+        <w:t xml:space="preserve"> the minimum support for an itemset to be considered frequent</w:t>
+      </w:r>
+      <w:r>
+        <w:rPr>
+          <w:sz w:val="24"/>
+          <w:szCs w:val="24"/>
+        </w:rPr>
+        <w:t xml:space="preserve"> (required), </w:t>
+      </w:r>
+      <w:r>
+        <w:rPr>
+          <w:sz w:val="24"/>
+          <w:szCs w:val="24"/>
+        </w:rPr>
+        <w:t xml:space="preserve">the </w:t>
+      </w:r>
+      <w:r>
+        <w:rPr>
+          <w:sz w:val="24"/>
+          <w:szCs w:val="24"/>
+        </w:rPr>
+        <w:t>number of children per node of a hash tree, and the maximum bucket size of a bucket node.</w:t>
+      </w:r>
+      <w:r>
+        <w:rPr>
+          <w:sz w:val="24"/>
+          <w:szCs w:val="24"/>
+        </w:rPr>
+        <w:t xml:space="preserve">  </w:t>
+      </w:r>
+      <w:r>
+        <w:rPr>
+          <w:sz w:val="24"/>
+          <w:szCs w:val="24"/>
+        </w:rPr>
+        <w:t>General o</w:t>
+      </w:r>
+      <w:r>
+        <w:rPr>
+          <w:sz w:val="24"/>
+          <w:szCs w:val="24"/>
+        </w:rPr>
+        <w:t xml:space="preserve">ptional options may be specified, such as specifying a specific name for the output file, or specifying the delimiter used to separate attributes in the input file.  A </w:t>
+      </w:r>
+      <w:r>
+        <w:rPr>
+          <w:sz w:val="24"/>
+          <w:szCs w:val="24"/>
+        </w:rPr>
+        <w:t xml:space="preserve">usage and </w:t>
+      </w:r>
+      <w:r>
+        <w:rPr>
+          <w:sz w:val="24"/>
+          <w:szCs w:val="24"/>
+        </w:rPr>
+        <w:t>help message is also provided when the help option is given, or when invalid or incomplete options are specified.</w:t>
+      </w:r>
+    </w:p>
+    <w:p>
+      <w:pPr>
+        <w:rPr>
+          <w:color w:val="000000"/>
+          <w:sz w:val="24"/>
+          <w:szCs w:val="24"/>
+        </w:rPr>
+      </w:pPr>
+      <w:r>
+        <w:rPr>
+          <w:color w:val="000000"/>
+          <w:sz w:val="24"/>
+          <w:szCs w:val="24"/>
+        </w:rPr>
+        <w:tab/>
+      </w:r>
+      <w:r>
+        <w:rPr>
+          <w:color w:val="000000"/>
+          <w:sz w:val="24"/>
+          <w:szCs w:val="24"/>
+        </w:rPr>
+        <w:t>For the ID3 algorithm, w</w:t>
+      </w:r>
+      <w:r>
+        <w:rPr>
+          <w:color w:val="000000"/>
+          <w:sz w:val="24"/>
+          <w:szCs w:val="24"/>
+        </w:rPr>
+        <w:t xml:space="preserve">e </w:t>
+      </w:r>
+      <w:r>
+        <w:rPr>
+          <w:color w:val="000000"/>
+          <w:sz w:val="24"/>
+          <w:szCs w:val="24"/>
+        </w:rPr>
+        <w:t xml:space="preserve">have </w:t>
+      </w:r>
+      <w:r>
+        <w:rPr>
+          <w:color w:val="000000"/>
+          <w:sz w:val="24"/>
+          <w:szCs w:val="24"/>
+        </w:rPr>
+        <w:t xml:space="preserve">just </w:t>
+      </w:r>
+      <w:r>
+        <w:rPr>
+          <w:color w:val="000000"/>
+          <w:sz w:val="24"/>
+          <w:szCs w:val="24"/>
+        </w:rPr>
+        <w:t xml:space="preserve">begun </w:t>
+      </w:r>
+      <w:r>
+        <w:rPr>
+          <w:color w:val="000000"/>
+          <w:sz w:val="24"/>
+          <w:szCs w:val="24"/>
+        </w:rPr>
+        <w:t xml:space="preserve">implementing </w:t>
+      </w:r>
+      <w:r>
+        <w:rPr>
+          <w:color w:val="000000"/>
+          <w:sz w:val="24"/>
+          <w:szCs w:val="24"/>
+        </w:rPr>
+        <w:t xml:space="preserve">it using </w:t>
+      </w:r>
+      <w:r>
+        <w:rPr>
+          <w:color w:val="000000"/>
+          <w:sz w:val="24"/>
+          <w:szCs w:val="24"/>
+        </w:rPr>
+        <w:t>a unique binary tree.</w:t>
       </w:r>
       <w:bookmarkStart w:id="0" w:name="_GoBack"/>
       <w:bookmarkEnd w:id="0"/>
     </w:p>
     <w:p>
       <w:pPr>
-        <w:ind w:firstLine="720"/>
-        <w:rPr>
-          <w:sz w:val="24"/>
-          <w:szCs w:val="24"/>
-        </w:rPr>
-      </w:pPr>
-    </w:p>
-    <w:p>
-      <w:pPr>
-        <w:ind w:firstLine="720"/>
-        <w:rPr>
-          <w:sz w:val="24"/>
-          <w:szCs w:val="24"/>
-        </w:rPr>
-      </w:pPr>
-    </w:p>
-    <w:p>
-      <w:pPr>
-        <w:ind w:firstLine="720"/>
-        <w:rPr>
-          <w:sz w:val="24"/>
-          <w:szCs w:val="24"/>
-        </w:rPr>
-      </w:pPr>
-      <w:r>
-        <w:rPr>
+        <w:rPr>
+          <w:color w:val="000000"/>
+          <w:sz w:val="24"/>
+          <w:szCs w:val="24"/>
+        </w:rPr>
+      </w:pPr>
+    </w:p>
+    <w:p>
+      <w:pPr>
+        <w:rPr>
+          <w:sz w:val="24"/>
+          <w:szCs w:val="24"/>
+        </w:rPr>
+      </w:pPr>
+      <w:r>
+        <w:rPr>
+          <w:sz w:val="24"/>
+          <w:szCs w:val="24"/>
+        </w:rPr>
+        <w:br w:type="page"/>
+      </w:r>
+    </w:p>
+    <w:p>
+      <w:pPr>
+        <w:jc w:val="center"/>
+        <w:rPr>
+          <w:b/>
+          <w:sz w:val="24"/>
+          <w:szCs w:val="24"/>
+        </w:rPr>
+      </w:pPr>
+      <w:r>
+        <w:rPr>
+          <w:b/>
           <w:sz w:val="24"/>
           <w:szCs w:val="24"/>
         </w:rPr>
         <w:lastRenderedPageBreak/>
-        <w:t xml:space="preserve">The command line interface for our project has also been </w:t>
-      </w:r>
-      <w:r>
-        <w:rPr>
-          <w:sz w:val="24"/>
-          <w:szCs w:val="24"/>
-        </w:rPr>
-        <w:t>implemented</w:t>
-      </w:r>
-      <w:r>
-        <w:rPr>
-          <w:sz w:val="24"/>
-          <w:szCs w:val="24"/>
-        </w:rPr>
-        <w:t xml:space="preserve"> fully for </w:t>
-      </w:r>
-      <w:proofErr w:type="spellStart"/>
-      <w:r>
-        <w:rPr>
-          <w:sz w:val="24"/>
-          <w:szCs w:val="24"/>
-        </w:rPr>
-        <w:t>Apriori</w:t>
-      </w:r>
-      <w:proofErr w:type="spellEnd"/>
-      <w:r>
-        <w:rPr>
-          <w:sz w:val="24"/>
-          <w:szCs w:val="24"/>
-        </w:rPr>
-        <w:t xml:space="preserve">.  The Apache Commons CLI library was used to create the command line interface.  When calling the program from the command line, the algorithm and input file must be specified, along with algorithm-specific options such as the minimum support for an </w:t>
-      </w:r>
-      <w:proofErr w:type="spellStart"/>
-      <w:r>
-        <w:rPr>
-          <w:sz w:val="24"/>
-          <w:szCs w:val="24"/>
-        </w:rPr>
-        <w:t>itemset</w:t>
-      </w:r>
-      <w:proofErr w:type="spellEnd"/>
-      <w:r>
-        <w:rPr>
-          <w:sz w:val="24"/>
-          <w:szCs w:val="24"/>
-        </w:rPr>
-        <w:t xml:space="preserve"> to be considered frequent by the </w:t>
-      </w:r>
-      <w:proofErr w:type="spellStart"/>
-      <w:r>
-        <w:rPr>
-          <w:sz w:val="24"/>
-          <w:szCs w:val="24"/>
-        </w:rPr>
-        <w:t>Apriori</w:t>
-      </w:r>
-      <w:proofErr w:type="spellEnd"/>
-      <w:r>
-        <w:rPr>
-          <w:sz w:val="24"/>
-          <w:szCs w:val="24"/>
-        </w:rPr>
-        <w:t xml:space="preserve"> algorithm.  Optional options may be specified, such as specifying a specific name for the output file, or specifying the delimiter used to separate attributes in the input file.  A help message is also provided when the help option is given, or when invalid or incomplete options are specified.</w:t>
-      </w:r>
-    </w:p>
-    <w:p>
-      <w:pPr>
-        <w:rPr>
-          <w:color w:val="000000"/>
-          <w:sz w:val="24"/>
-          <w:szCs w:val="24"/>
-        </w:rPr>
-      </w:pPr>
-      <w:r>
-        <w:rPr>
-          <w:color w:val="000000"/>
-          <w:sz w:val="24"/>
-          <w:szCs w:val="24"/>
-        </w:rPr>
-        <w:tab/>
-        <w:t xml:space="preserve">We just started implementing the id3 algorithm using a unique binary tree. </w:t>
-      </w:r>
-    </w:p>
-    <w:p>
-      <w:pPr>
-        <w:rPr>
-          <w:color w:val="000000"/>
-          <w:sz w:val="24"/>
-          <w:szCs w:val="24"/>
-        </w:rPr>
-      </w:pPr>
-    </w:p>
-    <w:p>
-      <w:pPr>
-        <w:rPr>
-          <w:sz w:val="24"/>
-          <w:szCs w:val="24"/>
-        </w:rPr>
-      </w:pPr>
-      <w:r>
-        <w:rPr>
-          <w:sz w:val="24"/>
-          <w:szCs w:val="24"/>
-        </w:rPr>
-        <w:t xml:space="preserve">References: </w:t>
-      </w:r>
-    </w:p>
-    <w:p>
-      <w:r>
-        <w:rPr>
+        <w:t>References</w:t>
+      </w:r>
+    </w:p>
+    <w:p>
+      <w:pPr>
+        <w:jc w:val="center"/>
+        <w:rPr>
+          <w:b/>
+          <w:sz w:val="24"/>
+          <w:szCs w:val="24"/>
+        </w:rPr>
+      </w:pPr>
+    </w:p>
+    <w:p>
+      <w:pPr>
+        <w:rPr>
+          <w:rFonts w:cs="Arial"/>
+          <w:color w:val="222222"/>
+          <w:sz w:val="24"/>
+          <w:szCs w:val="24"/>
+        </w:rPr>
+      </w:pPr>
+      <w:r>
+        <w:rPr>
+          <w:rFonts w:cs="Arial"/>
+          <w:color w:val="222222"/>
+          <w:sz w:val="24"/>
+          <w:szCs w:val="24"/>
+        </w:rPr>
+        <w:t xml:space="preserve">Agrawal, Rakesh, and Ramakrishnan Srikant. "Fast algorithms for mining association rules." </w:t>
+      </w:r>
+      <w:r>
+        <w:rPr>
+          <w:rFonts w:cs="Arial"/>
           <w:i/>
-        </w:rPr>
-        <w:t xml:space="preserve">An </w:t>
-      </w:r>
-      <w:proofErr w:type="spellStart"/>
-      <w:r>
-        <w:rPr>
+          <w:iCs/>
+          <w:color w:val="222222"/>
+          <w:sz w:val="24"/>
+          <w:szCs w:val="24"/>
+        </w:rPr>
+        <w:t>Proc. 20th int. conf. very large data bases, VLDB</w:t>
+      </w:r>
+      <w:r>
+        <w:rPr>
+          <w:rFonts w:cs="Arial"/>
+          <w:color w:val="222222"/>
+          <w:sz w:val="24"/>
+          <w:szCs w:val="24"/>
+        </w:rPr>
+        <w:t>. Vol. 1215. 1994.</w:t>
+      </w:r>
+    </w:p>
+    <w:p>
+      <w:pPr>
+        <w:rPr>
+          <w:rFonts w:cs="Arial"/>
+          <w:color w:val="222222"/>
+          <w:sz w:val="24"/>
+          <w:szCs w:val="24"/>
+        </w:rPr>
+      </w:pPr>
+      <w:r>
+        <w:rPr>
+          <w:rFonts w:cs="Arial"/>
+          <w:color w:val="222222"/>
+          <w:sz w:val="24"/>
+          <w:szCs w:val="24"/>
+        </w:rPr>
+        <w:t xml:space="preserve">Coffman Jr, Edward G., and James Eve. "File structures using hashing functions." </w:t>
+      </w:r>
+      <w:r>
+        <w:rPr>
+          <w:rFonts w:cs="Arial"/>
           <w:i/>
-        </w:rPr>
-        <w:t>i</w:t>
-      </w:r>
-      <w:r>
-        <w:rPr>
+          <w:iCs/>
+          <w:color w:val="222222"/>
+          <w:sz w:val="24"/>
+          <w:szCs w:val="24"/>
+        </w:rPr>
+        <w:t>Communications of the ACM</w:t>
+      </w:r>
+      <w:r>
+        <w:rPr>
+          <w:rFonts w:cs="Arial"/>
+          <w:color w:val="222222"/>
+          <w:sz w:val="24"/>
+          <w:szCs w:val="24"/>
+        </w:rPr>
+        <w:t xml:space="preserve"> 13.7 (1970): 427-432.</w:t>
+      </w:r>
+    </w:p>
+    <w:p>
+      <w:pPr>
+        <w:rPr>
+          <w:sz w:val="24"/>
+          <w:szCs w:val="24"/>
+        </w:rPr>
+      </w:pPr>
+      <w:r>
+        <w:rPr>
+          <w:rFonts w:cs="Arial"/>
           <w:i/>
-        </w:rPr>
-        <w:t>ntoductory</w:t>
-      </w:r>
-      <w:proofErr w:type="spellEnd"/>
+          <w:color w:val="222222"/>
+          <w:sz w:val="24"/>
+          <w:szCs w:val="24"/>
+        </w:rPr>
+        <w:t>Association Analysis: Basic Concepts and Algorithms</w:t>
+      </w:r>
+      <w:r>
+        <w:rPr>
+          <w:rFonts w:cs="Arial"/>
+          <w:color w:val="222222"/>
+          <w:sz w:val="24"/>
+          <w:szCs w:val="24"/>
+        </w:rPr>
+        <w:t xml:space="preserve"> from Introduction to Data Mining by Tan, Steinbach, Kumar.</w:t>
+      </w:r>
+    </w:p>
+    <w:p>
+      <w:pPr>
+        <w:rPr>
+          <w:sz w:val="24"/>
+          <w:szCs w:val="24"/>
+        </w:rPr>
+      </w:pPr>
       <w:r>
         <w:rPr>
           <w:i/>
-        </w:rPr>
-        <w:t xml:space="preserve"> tutorial on </w:t>
-      </w:r>
-      <w:proofErr w:type="spellStart"/>
+          <w:sz w:val="24"/>
+          <w:szCs w:val="24"/>
+        </w:rPr>
+        <w:t xml:space="preserve">An intoductory tutorial on kd-trees </w:t>
+      </w:r>
+      <w:r>
+        <w:rPr>
+          <w:sz w:val="24"/>
+          <w:szCs w:val="24"/>
+        </w:rPr>
+        <w:t>by Andrew W. Moore published with Carnegie Mellon University</w:t>
+      </w:r>
+    </w:p>
+    <w:p>
+      <w:pPr>
+        <w:rPr>
+          <w:sz w:val="24"/>
+          <w:szCs w:val="24"/>
+        </w:rPr>
+      </w:pPr>
       <w:r>
         <w:rPr>
           <w:i/>
-        </w:rPr>
-        <w:t>kd</w:t>
-      </w:r>
-      <w:proofErr w:type="spellEnd"/>
-      <w:r>
-        <w:rPr>
-          <w:i/>
-        </w:rPr>
-        <w:t xml:space="preserve">-trees </w:t>
-      </w:r>
-      <w:r>
-        <w:t>by Andrew W. Moore published with Carnegie Mellon University</w:t>
-      </w:r>
-    </w:p>
-    <w:p>
-      <w:pPr>
-        <w:rPr>
-          <w:sz w:val="24"/>
-          <w:szCs w:val="24"/>
-        </w:rPr>
-      </w:pPr>
-      <w:r>
-        <w:rPr>
-          <w:sz w:val="24"/>
-          <w:szCs w:val="24"/>
-        </w:rPr>
-        <w:t>Data Mining: Concepts and Te</w:t>
-      </w:r>
-      <w:r>
-        <w:rPr>
-          <w:sz w:val="24"/>
-          <w:szCs w:val="24"/>
-        </w:rPr>
-        <w:t>chniques, 3rd Ed, by Jiawei Han.</w:t>
+          <w:sz w:val="24"/>
+          <w:szCs w:val="24"/>
+        </w:rPr>
+        <w:t>Data Mining: Concepts and Techniques</w:t>
+      </w:r>
+      <w:r>
+        <w:rPr>
+          <w:sz w:val="24"/>
+          <w:szCs w:val="24"/>
+        </w:rPr>
+        <w:t>, 3rd Ed, by Jiawei Han.</w:t>
       </w:r>
     </w:p>
     <w:p>
@@ -705,7 +989,7 @@
 </file>
 
 <file path=word/endnotes.xml><?xml version="1.0" encoding="utf-8"?>
-<w:endnotes xmlns:wpc="http://schemas.microsoft.com/office/word/2010/wordprocessingCanvas" xmlns:cx="http://schemas.microsoft.com/office/drawing/2014/chartex" xmlns:cx1="http://schemas.microsoft.com/office/drawing/2015/9/8/chartex" xmlns:cx2="http://schemas.microsoft.com/office/drawing/2015/10/21/chartex" xmlns:mc="http://schemas.openxmlformats.org/markup-compatibility/2006" xmlns:o="urn:schemas-microsoft-com:office:office" xmlns:r="http://schemas.openxmlformats.org/officeDocument/2006/relationships" xmlns:m="http://schemas.openxmlformats.org/officeDocument/2006/math" xmlns:v="urn:schemas-microsoft-com:vml" xmlns:wp14="http://schemas.microsoft.com/office/word/2010/wordprocessingDrawing" xmlns:wp="http://schemas.openxmlformats.org/drawingml/2006/wordprocessingDrawing" xmlns:w10="urn:schemas-microsoft-com:office:word" xmlns:w="http://schemas.openxmlformats.org/wordprocessingml/2006/main" xmlns:w14="http://schemas.microsoft.com/office/word/2010/wordml" xmlns:w15="http://schemas.microsoft.com/office/word/2012/wordml" xmlns:w16se="http://schemas.microsoft.com/office/word/2015/wordml/symex" xmlns:wpg="http://schemas.microsoft.com/office/word/2010/wordprocessingGroup" xmlns:wpi="http://schemas.microsoft.com/office/word/2010/wordprocessingInk" xmlns:wne="http://schemas.microsoft.com/office/word/2006/wordml" xmlns:wps="http://schemas.microsoft.com/office/word/2010/wordprocessingShape" mc:Ignorable="w14 w15 w16se wp14">
+<w:endnotes xmlns:wpc="http://schemas.microsoft.com/office/word/2010/wordprocessingCanvas" xmlns:mc="http://schemas.openxmlformats.org/markup-compatibility/2006" xmlns:o="urn:schemas-microsoft-com:office:office" xmlns:r="http://schemas.openxmlformats.org/officeDocument/2006/relationships" xmlns:m="http://schemas.openxmlformats.org/officeDocument/2006/math" xmlns:v="urn:schemas-microsoft-com:vml" xmlns:wp14="http://schemas.microsoft.com/office/word/2010/wordprocessingDrawing" xmlns:wp="http://schemas.openxmlformats.org/drawingml/2006/wordprocessingDrawing" xmlns:w10="urn:schemas-microsoft-com:office:word" xmlns:w="http://schemas.openxmlformats.org/wordprocessingml/2006/main" xmlns:w14="http://schemas.microsoft.com/office/word/2010/wordml" xmlns:w15="http://schemas.microsoft.com/office/word/2012/wordml" xmlns:wpg="http://schemas.microsoft.com/office/word/2010/wordprocessingGroup" xmlns:wpi="http://schemas.microsoft.com/office/word/2010/wordprocessingInk" xmlns:wne="http://schemas.microsoft.com/office/word/2006/wordml" xmlns:wps="http://schemas.microsoft.com/office/word/2010/wordprocessingShape" mc:Ignorable="w14 w15 wp14">
   <w:endnote w:type="separator" w:id="-1">
     <w:p>
       <w:pPr>
@@ -730,7 +1014,7 @@
 </file>
 
 <file path=word/footnotes.xml><?xml version="1.0" encoding="utf-8"?>
-<w:footnotes xmlns:wpc="http://schemas.microsoft.com/office/word/2010/wordprocessingCanvas" xmlns:cx="http://schemas.microsoft.com/office/drawing/2014/chartex" xmlns:cx1="http://schemas.microsoft.com/office/drawing/2015/9/8/chartex" xmlns:cx2="http://schemas.microsoft.com/office/drawing/2015/10/21/chartex" xmlns:mc="http://schemas.openxmlformats.org/markup-compatibility/2006" xmlns:o="urn:schemas-microsoft-com:office:office" xmlns:r="http://schemas.openxmlformats.org/officeDocument/2006/relationships" xmlns:m="http://schemas.openxmlformats.org/officeDocument/2006/math" xmlns:v="urn:schemas-microsoft-com:vml" xmlns:wp14="http://schemas.microsoft.com/office/word/2010/wordprocessingDrawing" xmlns:wp="http://schemas.openxmlformats.org/drawingml/2006/wordprocessingDrawing" xmlns:w10="urn:schemas-microsoft-com:office:word" xmlns:w="http://schemas.openxmlformats.org/wordprocessingml/2006/main" xmlns:w14="http://schemas.microsoft.com/office/word/2010/wordml" xmlns:w15="http://schemas.microsoft.com/office/word/2012/wordml" xmlns:w16se="http://schemas.microsoft.com/office/word/2015/wordml/symex" xmlns:wpg="http://schemas.microsoft.com/office/word/2010/wordprocessingGroup" xmlns:wpi="http://schemas.microsoft.com/office/word/2010/wordprocessingInk" xmlns:wne="http://schemas.microsoft.com/office/word/2006/wordml" xmlns:wps="http://schemas.microsoft.com/office/word/2010/wordprocessingShape" mc:Ignorable="w14 w15 w16se wp14">
+<w:footnotes xmlns:wpc="http://schemas.microsoft.com/office/word/2010/wordprocessingCanvas" xmlns:mc="http://schemas.openxmlformats.org/markup-compatibility/2006" xmlns:o="urn:schemas-microsoft-com:office:office" xmlns:r="http://schemas.openxmlformats.org/officeDocument/2006/relationships" xmlns:m="http://schemas.openxmlformats.org/officeDocument/2006/math" xmlns:v="urn:schemas-microsoft-com:vml" xmlns:wp14="http://schemas.microsoft.com/office/word/2010/wordprocessingDrawing" xmlns:wp="http://schemas.openxmlformats.org/drawingml/2006/wordprocessingDrawing" xmlns:w10="urn:schemas-microsoft-com:office:word" xmlns:w="http://schemas.openxmlformats.org/wordprocessingml/2006/main" xmlns:w14="http://schemas.microsoft.com/office/word/2010/wordml" xmlns:w15="http://schemas.microsoft.com/office/word/2012/wordml" xmlns:wpg="http://schemas.microsoft.com/office/word/2010/wordprocessingGroup" xmlns:wpi="http://schemas.microsoft.com/office/word/2010/wordprocessingInk" xmlns:wne="http://schemas.microsoft.com/office/word/2006/wordml" xmlns:wps="http://schemas.microsoft.com/office/word/2010/wordprocessingShape" mc:Ignorable="w14 w15 wp14">
   <w:footnote w:type="separator" w:id="-1">
     <w:p>
       <w:pPr>
@@ -755,7 +1039,7 @@
 </file>
 
 <file path=word/header1.xml><?xml version="1.0" encoding="utf-8"?>
-<w:hdr xmlns:wpc="http://schemas.microsoft.com/office/word/2010/wordprocessingCanvas" xmlns:cx="http://schemas.microsoft.com/office/drawing/2014/chartex" xmlns:cx1="http://schemas.microsoft.com/office/drawing/2015/9/8/chartex" xmlns:cx2="http://schemas.microsoft.com/office/drawing/2015/10/21/chartex" xmlns:mc="http://schemas.openxmlformats.org/markup-compatibility/2006" xmlns:o="urn:schemas-microsoft-com:office:office" xmlns:r="http://schemas.openxmlformats.org/officeDocument/2006/relationships" xmlns:m="http://schemas.openxmlformats.org/officeDocument/2006/math" xmlns:v="urn:schemas-microsoft-com:vml" xmlns:wp14="http://schemas.microsoft.com/office/word/2010/wordprocessingDrawing" xmlns:wp="http://schemas.openxmlformats.org/drawingml/2006/wordprocessingDrawing" xmlns:w10="urn:schemas-microsoft-com:office:word" xmlns:w="http://schemas.openxmlformats.org/wordprocessingml/2006/main" xmlns:w14="http://schemas.microsoft.com/office/word/2010/wordml" xmlns:w15="http://schemas.microsoft.com/office/word/2012/wordml" xmlns:w16se="http://schemas.microsoft.com/office/word/2015/wordml/symex" xmlns:wpg="http://schemas.microsoft.com/office/word/2010/wordprocessingGroup" xmlns:wpi="http://schemas.microsoft.com/office/word/2010/wordprocessingInk" xmlns:wne="http://schemas.microsoft.com/office/word/2006/wordml" xmlns:wps="http://schemas.microsoft.com/office/word/2010/wordprocessingShape" mc:Ignorable="w14 w15 w16se wp14">
+<w:hdr xmlns:wpc="http://schemas.microsoft.com/office/word/2010/wordprocessingCanvas" xmlns:mc="http://schemas.openxmlformats.org/markup-compatibility/2006" xmlns:o="urn:schemas-microsoft-com:office:office" xmlns:r="http://schemas.openxmlformats.org/officeDocument/2006/relationships" xmlns:m="http://schemas.openxmlformats.org/officeDocument/2006/math" xmlns:v="urn:schemas-microsoft-com:vml" xmlns:wp14="http://schemas.microsoft.com/office/word/2010/wordprocessingDrawing" xmlns:wp="http://schemas.openxmlformats.org/drawingml/2006/wordprocessingDrawing" xmlns:w10="urn:schemas-microsoft-com:office:word" xmlns:w="http://schemas.openxmlformats.org/wordprocessingml/2006/main" xmlns:w14="http://schemas.microsoft.com/office/word/2010/wordml" xmlns:w15="http://schemas.microsoft.com/office/word/2012/wordml" xmlns:wpg="http://schemas.microsoft.com/office/word/2010/wordprocessingGroup" xmlns:wpi="http://schemas.microsoft.com/office/word/2010/wordprocessingInk" xmlns:wne="http://schemas.microsoft.com/office/word/2006/wordml" xmlns:wps="http://schemas.microsoft.com/office/word/2010/wordprocessingShape" mc:Ignorable="w14 w15 wp14">
   <w:p>
     <w:pPr>
       <w:pStyle w:val="Header"/>
@@ -811,7 +1095,7 @@
 </file>
 
 <file path=word/styles.xml><?xml version="1.0" encoding="utf-8"?>
-<w:styles xmlns:mc="http://schemas.openxmlformats.org/markup-compatibility/2006" xmlns:r="http://schemas.openxmlformats.org/officeDocument/2006/relationships" xmlns:w="http://schemas.openxmlformats.org/wordprocessingml/2006/main" xmlns:w14="http://schemas.microsoft.com/office/word/2010/wordml" xmlns:w15="http://schemas.microsoft.com/office/word/2012/wordml" xmlns:w16se="http://schemas.microsoft.com/office/word/2015/wordml/symex" mc:Ignorable="w14 w15 w16se">
+<w:styles xmlns:mc="http://schemas.openxmlformats.org/markup-compatibility/2006" xmlns:r="http://schemas.openxmlformats.org/officeDocument/2006/relationships" xmlns:w="http://schemas.openxmlformats.org/wordprocessingml/2006/main" xmlns:w14="http://schemas.microsoft.com/office/word/2010/wordml" xmlns:w15="http://schemas.microsoft.com/office/word/2012/wordml" mc:Ignorable="w14 w15">
   <w:docDefaults>
     <w:rPrDefault>
       <w:rPr>
@@ -827,7 +1111,7 @@
       </w:pPr>
     </w:pPrDefault>
   </w:docDefaults>
-  <w:latentStyles w:defLockedState="0" w:defUIPriority="99" w:defSemiHidden="0" w:defUnhideWhenUsed="0" w:defQFormat="0" w:count="372">
+  <w:latentStyles w:defLockedState="0" w:defUIPriority="99" w:defSemiHidden="0" w:defUnhideWhenUsed="0" w:defQFormat="0" w:count="371">
     <w:lsdException w:name="Normal" w:uiPriority="0" w:qFormat="1"/>
     <w:lsdException w:name="heading 1" w:uiPriority="9" w:qFormat="1"/>
     <w:lsdException w:name="heading 2" w:semiHidden="1" w:uiPriority="9" w:unhideWhenUsed="1" w:qFormat="1"/>
@@ -933,6 +1217,7 @@
     <w:lsdException w:name="HTML Sample" w:semiHidden="1" w:unhideWhenUsed="1"/>
     <w:lsdException w:name="HTML Typewriter" w:semiHidden="1" w:unhideWhenUsed="1"/>
     <w:lsdException w:name="HTML Variable" w:semiHidden="1" w:unhideWhenUsed="1"/>
+    <w:lsdException w:name="Normal Table" w:semiHidden="1" w:unhideWhenUsed="1"/>
     <w:lsdException w:name="annotation subject" w:semiHidden="1" w:unhideWhenUsed="1"/>
     <w:lsdException w:name="No List" w:semiHidden="1" w:unhideWhenUsed="1"/>
     <w:lsdException w:name="Outline List 1" w:semiHidden="1" w:unhideWhenUsed="1"/>
@@ -979,8 +1264,10 @@
     <w:lsdException w:name="Table Subtle 2" w:semiHidden="1" w:unhideWhenUsed="1"/>
     <w:lsdException w:name="Table Web 1" w:semiHidden="1" w:unhideWhenUsed="1"/>
     <w:lsdException w:name="Table Web 2" w:semiHidden="1" w:unhideWhenUsed="1"/>
+    <w:lsdException w:name="Table Web 3" w:semiHidden="1" w:unhideWhenUsed="1"/>
     <w:lsdException w:name="Balloon Text" w:semiHidden="1" w:unhideWhenUsed="1"/>
     <w:lsdException w:name="Table Grid" w:uiPriority="39"/>
+    <w:lsdException w:name="Table Theme" w:semiHidden="1" w:unhideWhenUsed="1"/>
     <w:lsdException w:name="Placeholder Text" w:semiHidden="1"/>
     <w:lsdException w:name="No Spacing" w:uiPriority="1" w:qFormat="1"/>
     <w:lsdException w:name="Light Shading" w:uiPriority="60"/>
@@ -1196,7 +1483,6 @@
     <w:lsdException w:name="List Table 5 Dark Accent 6" w:uiPriority="50"/>
     <w:lsdException w:name="List Table 6 Colorful Accent 6" w:uiPriority="51"/>
     <w:lsdException w:name="List Table 7 Colorful Accent 6" w:uiPriority="52"/>
-    <w:lsdException w:name="Mention" w:semiHidden="1" w:unhideWhenUsed="1"/>
   </w:latentStyles>
   <w:style w:type="paragraph" w:default="1" w:styleId="Normal">
     <w:name w:val="Normal"/>

</xml_diff>